<commit_message>
1.6.1a1 working on simultaneous python2 and python3 compatibility
</commit_message>
<xml_diff>
--- a/docs/Elixer_readme.docx
+++ b/docs/Elixer_readme.docx
@@ -611,27 +611,14 @@
       <w:r>
         <w:t xml:space="preserve">Table </w:t>
       </w:r>
-      <w:r>
-        <w:fldChar w:fldCharType="begin"/>
-      </w:r>
-      <w:r>
-        <w:instrText xml:space="preserve"> SEQ Table \* ARABIC </w:instrText>
-      </w:r>
-      <w:r>
-        <w:fldChar w:fldCharType="separate"/>
-      </w:r>
-      <w:r>
-        <w:rPr>
-          <w:noProof/>
-        </w:rPr>
-        <w:t>1</w:t>
-      </w:r>
-      <w:r>
-        <w:rPr>
-          <w:noProof/>
-        </w:rPr>
-        <w:fldChar w:fldCharType="end"/>
-      </w:r>
+      <w:fldSimple w:instr=" SEQ Table \* ARABIC ">
+        <w:r>
+          <w:rPr>
+            <w:noProof/>
+          </w:rPr>
+          <w:t>1</w:t>
+        </w:r>
+      </w:fldSimple>
       <w:r>
         <w:t xml:space="preserve"> ELiXer Emission Lines (to nearest </w:t>
       </w:r>
@@ -991,6 +978,19 @@
       <w:r>
         <w:t>ython’s search path.</w:t>
       </w:r>
+      <w:r>
+        <w:t xml:space="preserve"> Since this is for HETDEX use only, the package is not committed to </w:t>
+      </w:r>
+      <w:proofErr w:type="spellStart"/>
+      <w:r>
+        <w:t>PyPI</w:t>
+      </w:r>
+      <w:proofErr w:type="spellEnd"/>
+      <w:r>
+        <w:t xml:space="preserve"> and must be installed using the tar.gz file.</w:t>
+      </w:r>
+      <w:bookmarkStart w:id="0" w:name="_GoBack"/>
+      <w:bookmarkEnd w:id="0"/>
     </w:p>
     <w:p>
       <w:r>
@@ -1326,6 +1326,7 @@
         </w:numPr>
       </w:pPr>
       <w:r>
+        <w:lastRenderedPageBreak/>
         <w:t>One additional HETDEX specific package</w:t>
       </w:r>
       <w:r>
@@ -1388,7 +1389,6 @@
     </w:p>
     <w:p>
       <w:r>
-        <w:lastRenderedPageBreak/>
         <w:t>A simple check to see if ELiXer is properly installed is to request the help:</w:t>
       </w:r>
     </w:p>
@@ -2351,15 +2351,7 @@
     </w:p>
     <w:p>
       <w:r>
-        <w:t xml:space="preserve">The individual runtime may be longer since the data </w:t>
-      </w:r>
-      <w:proofErr w:type="spellStart"/>
-      <w:r>
-        <w:t xml:space="preserve">will </w:t>
-      </w:r>
-      <w:proofErr w:type="spellEnd"/>
-      <w:r>
-        <w:t>be remote and accessed via the Internet.</w:t>
+        <w:t>The individual runtime may be longer since the data will be remote and accessed via the Internet.</w:t>
       </w:r>
     </w:p>
     <w:p>
@@ -3116,8 +3108,6 @@
         </w:rPr>
         <w:t xml:space="preserve">. </w:t>
       </w:r>
-      <w:bookmarkStart w:id="0" w:name="_GoBack"/>
-      <w:bookmarkEnd w:id="0"/>
     </w:p>
     <w:p/>
     <w:p>
@@ -3501,25 +3491,7 @@
           <w:color w:val="000000"/>
           <w:shd w:val="clear" w:color="auto" w:fill="FFFFFF"/>
         </w:rPr>
-        <w:t xml:space="preserve">(s) in reverse (dark = high count) that cover the wavelength region and fibers of the emission detection. The top most row is </w:t>
-      </w:r>
-      <w:proofErr w:type="spellStart"/>
-      <w:r>
-        <w:rPr>
-          <w:rFonts w:cs="Arial"/>
-          <w:color w:val="000000"/>
-          <w:shd w:val="clear" w:color="auto" w:fill="FFFFFF"/>
-        </w:rPr>
-        <w:t>a</w:t>
-      </w:r>
-      <w:proofErr w:type="spellEnd"/>
-      <w:r>
-        <w:rPr>
-          <w:rFonts w:cs="Arial"/>
-          <w:color w:val="000000"/>
-          <w:shd w:val="clear" w:color="auto" w:fill="FFFFFF"/>
-        </w:rPr>
-        <w:t xml:space="preserve"> sum of the lower (up to) four rows. Each of the lower (up to) four rows represents one fiber (multiple exposures may be present</w:t>
+        <w:t>(s) in reverse (dark = high count) that cover the wavelength region and fibers of the emission detection. The top most row is a sum of the lower (up to) four rows. Each of the lower (up to) four rows represents one fiber (multiple exposures may be present</w:t>
       </w:r>
       <w:proofErr w:type="gramStart"/>
       <w:r>
@@ -3941,43 +3913,7 @@
           <w:color w:val="000000"/>
           <w:shd w:val="clear" w:color="auto" w:fill="FFFFFF"/>
         </w:rPr>
-        <w:t>(based on angular separation to the target center IF it falls within the red search box)</w:t>
-      </w:r>
-      <w:proofErr w:type="gramStart"/>
-      <w:r>
-        <w:rPr>
-          <w:rFonts w:cs="Arial"/>
-          <w:color w:val="000000"/>
-          <w:shd w:val="clear" w:color="auto" w:fill="FFFFFF"/>
-        </w:rPr>
-        <w:t xml:space="preserve">. </w:t>
-      </w:r>
-      <w:proofErr w:type="gramEnd"/>
-      <w:r>
-        <w:rPr>
-          <w:rFonts w:cs="Arial"/>
-          <w:color w:val="000000"/>
-          <w:shd w:val="clear" w:color="auto" w:fill="FFFFFF"/>
-        </w:rPr>
-        <w:t>Warning</w:t>
-      </w:r>
-      <w:proofErr w:type="gramStart"/>
-      <w:r>
-        <w:rPr>
-          <w:rFonts w:cs="Arial"/>
-          <w:color w:val="000000"/>
-          <w:shd w:val="clear" w:color="auto" w:fill="FFFFFF"/>
-        </w:rPr>
-        <w:t xml:space="preserve">! </w:t>
-      </w:r>
-      <w:proofErr w:type="gramEnd"/>
-      <w:r>
-        <w:rPr>
-          <w:rFonts w:cs="Arial"/>
-          <w:color w:val="000000"/>
-          <w:shd w:val="clear" w:color="auto" w:fill="FFFFFF"/>
-        </w:rPr>
-        <w:t>As noted in the Caveats section at the beginning of the document, spatial extent is NOT yet considered.</w:t>
+        <w:t>(based on angular separation to the target center IF it falls within the red search box). Warning! As noted in the Caveats section at the beginning of the document, spatial extent is NOT yet considered.</w:t>
       </w:r>
       <w:r>
         <w:rPr>

</xml_diff>

<commit_message>
1.9.0 -- HDR2.1 (update documentation)
</commit_message>
<xml_diff>
--- a/docs/Elixer_readme.docx
+++ b/docs/Elixer_readme.docx
@@ -1,6 +1,6 @@
 
 <file path=word/document.xml><?xml version="1.0" encoding="utf-8"?>
-<w:document xmlns:wpc="http://schemas.microsoft.com/office/word/2010/wordprocessingCanvas" xmlns:cx="http://schemas.microsoft.com/office/drawing/2014/chartex" xmlns:cx1="http://schemas.microsoft.com/office/drawing/2015/9/8/chartex" xmlns:cx2="http://schemas.microsoft.com/office/drawing/2015/10/21/chartex" xmlns:cx3="http://schemas.microsoft.com/office/drawing/2016/5/9/chartex" xmlns:cx4="http://schemas.microsoft.com/office/drawing/2016/5/10/chartex" xmlns:cx5="http://schemas.microsoft.com/office/drawing/2016/5/11/chartex" xmlns:cx6="http://schemas.microsoft.com/office/drawing/2016/5/12/chartex" xmlns:cx7="http://schemas.microsoft.com/office/drawing/2016/5/13/chartex" xmlns:cx8="http://schemas.microsoft.com/office/drawing/2016/5/14/chartex" xmlns:mc="http://schemas.openxmlformats.org/markup-compatibility/2006" xmlns:aink="http://schemas.microsoft.com/office/drawing/2016/ink" xmlns:am3d="http://schemas.microsoft.com/office/drawing/2017/model3d" xmlns:o="urn:schemas-microsoft-com:office:office" xmlns:r="http://schemas.openxmlformats.org/officeDocument/2006/relationships" xmlns:m="http://schemas.openxmlformats.org/officeDocument/2006/math" xmlns:v="urn:schemas-microsoft-com:vml" xmlns:wp14="http://schemas.microsoft.com/office/word/2010/wordprocessingDrawing" xmlns:wp="http://schemas.openxmlformats.org/drawingml/2006/wordprocessingDrawing" xmlns:w10="urn:schemas-microsoft-com:office:word" xmlns:w="http://schemas.openxmlformats.org/wordprocessingml/2006/main" xmlns:w14="http://schemas.microsoft.com/office/word/2010/wordml" xmlns:w15="http://schemas.microsoft.com/office/word/2012/wordml" xmlns:w16cid="http://schemas.microsoft.com/office/word/2016/wordml/cid" xmlns:w16se="http://schemas.microsoft.com/office/word/2015/wordml/symex" xmlns:wpg="http://schemas.microsoft.com/office/word/2010/wordprocessingGroup" xmlns:wpi="http://schemas.microsoft.com/office/word/2010/wordprocessingInk" xmlns:wne="http://schemas.microsoft.com/office/word/2006/wordml" xmlns:wps="http://schemas.microsoft.com/office/word/2010/wordprocessingShape" mc:Ignorable="w14 w15 w16se w16cid wp14">
+<w:document xmlns:wpc="http://schemas.microsoft.com/office/word/2010/wordprocessingCanvas" xmlns:cx="http://schemas.microsoft.com/office/drawing/2014/chartex" xmlns:cx1="http://schemas.microsoft.com/office/drawing/2015/9/8/chartex" xmlns:cx2="http://schemas.microsoft.com/office/drawing/2015/10/21/chartex" xmlns:cx3="http://schemas.microsoft.com/office/drawing/2016/5/9/chartex" xmlns:cx4="http://schemas.microsoft.com/office/drawing/2016/5/10/chartex" xmlns:cx5="http://schemas.microsoft.com/office/drawing/2016/5/11/chartex" xmlns:cx6="http://schemas.microsoft.com/office/drawing/2016/5/12/chartex" xmlns:cx7="http://schemas.microsoft.com/office/drawing/2016/5/13/chartex" xmlns:cx8="http://schemas.microsoft.com/office/drawing/2016/5/14/chartex" xmlns:mc="http://schemas.openxmlformats.org/markup-compatibility/2006" xmlns:aink="http://schemas.microsoft.com/office/drawing/2016/ink" xmlns:am3d="http://schemas.microsoft.com/office/drawing/2017/model3d" xmlns:o="urn:schemas-microsoft-com:office:office" xmlns:r="http://schemas.openxmlformats.org/officeDocument/2006/relationships" xmlns:m="http://schemas.openxmlformats.org/officeDocument/2006/math" xmlns:v="urn:schemas-microsoft-com:vml" xmlns:wp14="http://schemas.microsoft.com/office/word/2010/wordprocessingDrawing" xmlns:wp="http://schemas.openxmlformats.org/drawingml/2006/wordprocessingDrawing" xmlns:w10="urn:schemas-microsoft-com:office:word" xmlns:w="http://schemas.openxmlformats.org/wordprocessingml/2006/main" xmlns:w14="http://schemas.microsoft.com/office/word/2010/wordml" xmlns:w15="http://schemas.microsoft.com/office/word/2012/wordml" xmlns:w16cex="http://schemas.microsoft.com/office/word/2018/wordml/cex" xmlns:w16cid="http://schemas.microsoft.com/office/word/2016/wordml/cid" xmlns:w16="http://schemas.microsoft.com/office/word/2018/wordml" xmlns:w16se="http://schemas.microsoft.com/office/word/2015/wordml/symex" xmlns:wpg="http://schemas.microsoft.com/office/word/2010/wordprocessingGroup" xmlns:wpi="http://schemas.microsoft.com/office/word/2010/wordprocessingInk" xmlns:wne="http://schemas.microsoft.com/office/word/2006/wordml" xmlns:wps="http://schemas.microsoft.com/office/word/2010/wordprocessingShape" mc:Ignorable="w14 w15 w16se w16cid w16 w16cex wp14">
   <w:body>
     <w:p>
       <w:pPr>
@@ -14,6 +14,9 @@
         <w:t>2</w:t>
       </w:r>
       <w:r>
+        <w:t>.1</w:t>
+      </w:r>
+      <w:r>
         <w:t xml:space="preserve">: </w:t>
       </w:r>
     </w:p>
@@ -23,7 +26,15 @@
         <w:jc w:val="center"/>
       </w:pPr>
       <w:r>
-        <w:t xml:space="preserve">Emission Line eXplorer (ELiXer) </w:t>
+        <w:t xml:space="preserve">Emission Line </w:t>
+      </w:r>
+      <w:proofErr w:type="spellStart"/>
+      <w:r>
+        <w:t>eXplorer</w:t>
+      </w:r>
+      <w:proofErr w:type="spellEnd"/>
+      <w:r>
+        <w:t xml:space="preserve"> (ELiXer) </w:t>
       </w:r>
     </w:p>
     <w:p>
@@ -32,7 +43,7 @@
         <w:jc w:val="center"/>
       </w:pPr>
       <w:r>
-        <w:t>User’s Guide</w:t>
+        <w:t>User Guide</w:t>
       </w:r>
     </w:p>
     <w:p>
@@ -50,7 +61,15 @@
     </w:p>
     <w:p>
       <w:r>
-        <w:t>The Emission Line eXplorer (ELiXer) is a diagnostic/debugging tool that, along with a limited API, is included as part of the HETDEX data release. ELiXer does not perform detections on its own, but primarily aggregates HETDEX observation data and external photometric catalogs to facilitate the examination of emission line detections and aid in line classification.</w:t>
+        <w:t xml:space="preserve">The Emission Line </w:t>
+      </w:r>
+      <w:proofErr w:type="spellStart"/>
+      <w:r>
+        <w:t>eXplorer</w:t>
+      </w:r>
+      <w:proofErr w:type="spellEnd"/>
+      <w:r>
+        <w:t xml:space="preserve"> (ELiXer) is a diagnostic/debugging tool that, along with a limited API, is included as part of the HETDEX data release. ELiXer does not perform detections on its own, but primarily aggregates HETDEX observation data and external photometric catalogs to facilitate the examination of emission line detections and aid in line classification.</w:t>
       </w:r>
     </w:p>
     <w:p>
@@ -266,7 +285,19 @@
         <w:rPr>
           <w:rFonts w:cstheme="minorHAnsi"/>
         </w:rPr>
-        <w:t xml:space="preserve">HDR2 </w:t>
+        <w:t>HDR2</w:t>
+      </w:r>
+      <w:r>
+        <w:rPr>
+          <w:rFonts w:cstheme="minorHAnsi"/>
+        </w:rPr>
+        <w:t>.1</w:t>
+      </w:r>
+      <w:r>
+        <w:rPr>
+          <w:rFonts w:cstheme="minorHAnsi"/>
+        </w:rPr>
+        <w:t xml:space="preserve"> </w:t>
       </w:r>
       <w:r>
         <w:rPr>
@@ -344,12 +375,82 @@
       <w:r>
         <w:t>After all continuum estimates are made, a single, combined estimate is produced from a weighted and inverse variance average of all contributing estimates. That combined continuum value is then used to produce a combined, single PLAE/POII value that is displayed in the top left of the report.</w:t>
       </w:r>
-    </w:p>
-    <w:p>
-      <w:r>
-        <w:t>The combined PLAE/POII value is then included as one factor, along with the presence of additional emission lines and the physical size of the detection (from the imaging and assuming the various possible redshifts with a concordance cosmology) to produce a single P(LAE) value [0.0-1.0] as an approximate probability that this detection is an LAE. This is very experimental, and, although it shows good results in testing, should not be fully trusted and the user is strongly recommended to review each detection report in its entirety before accepting a classification.</w:t>
-      </w:r>
-    </w:p>
+      <w:r>
+        <w:t xml:space="preserve"> </w:t>
+      </w:r>
+    </w:p>
+    <w:p>
+      <w:r>
+        <w:t>The combined PLAE/POII value is then included as one factor, along with the presence of additional emission lines and the physical size of the detection (from the imaging and assuming the various possible redshifts with a concordance cosmology) to produce a single P(</w:t>
+      </w:r>
+      <w:r>
+        <w:t>Ly</w:t>
+      </w:r>
+      <w:r>
+        <w:rPr>
+          <w:rFonts w:cstheme="minorHAnsi"/>
+        </w:rPr>
+        <w:t>α</w:t>
+      </w:r>
+      <w:r>
+        <w:t xml:space="preserve">) value [0.0-1.0] as an approximate probability that this </w:t>
+      </w:r>
+      <w:r>
+        <w:t>detected line is Ly</w:t>
+      </w:r>
+      <w:r>
+        <w:rPr>
+          <w:rFonts w:cstheme="minorHAnsi"/>
+        </w:rPr>
+        <w:t>α</w:t>
+      </w:r>
+      <w:r>
+        <w:t>. Notice the distinction. The P(Ly</w:t>
+      </w:r>
+      <w:r>
+        <w:rPr>
+          <w:rFonts w:cstheme="minorHAnsi"/>
+        </w:rPr>
+        <w:t>α</w:t>
+      </w:r>
+      <w:r>
+        <w:t xml:space="preserve">) will be </w:t>
+      </w:r>
+      <w:proofErr w:type="gramStart"/>
+      <w:r>
+        <w:t>very low</w:t>
+      </w:r>
+      <w:proofErr w:type="gramEnd"/>
+      <w:r>
+        <w:t>, for example, if the line is CIV, but the object would likely still be an LAE (probably an AGN)</w:t>
+      </w:r>
+      <w:r>
+        <w:t xml:space="preserve">. </w:t>
+      </w:r>
+      <w:r>
+        <w:rPr>
+          <w:b/>
+          <w:bCs/>
+        </w:rPr>
+        <w:t>This is very experimental</w:t>
+      </w:r>
+      <w:r>
+        <w:t xml:space="preserve">, </w:t>
+      </w:r>
+      <w:r>
+        <w:t xml:space="preserve">is currently based on very limited data, </w:t>
+      </w:r>
+      <w:r>
+        <w:t>and, although it shows good results in testing, should not be fully trusted and the user is strongly recommended to review each detection report in its entirety before accepting a classification.</w:t>
+      </w:r>
+      <w:r>
+        <w:t xml:space="preserve"> Additional data will be included in the calculation in future releases (such as the g-band magnitude and the spectral slope) that is expected to improve the classification.</w:t>
+      </w:r>
+    </w:p>
+    <w:p/>
+    <w:p/>
+    <w:p/>
+    <w:p/>
     <w:p/>
     <w:tbl>
       <w:tblPr>
@@ -419,8 +520,13 @@
             <w:tcW w:w="2338" w:type="dxa"/>
           </w:tcPr>
           <w:p>
+            <w:proofErr w:type="spellStart"/>
             <w:r>
-              <w:t>NaI (4980,5153)</w:t>
+              <w:t>NaI</w:t>
+            </w:r>
+            <w:proofErr w:type="spellEnd"/>
+            <w:r>
+              <w:t xml:space="preserve"> (4980,5153)</w:t>
             </w:r>
           </w:p>
         </w:tc>
@@ -441,6 +547,7 @@
             <w:tcW w:w="2337" w:type="dxa"/>
           </w:tcPr>
           <w:p>
+            <w:proofErr w:type="spellStart"/>
             <w:r>
               <w:t>H</w:t>
             </w:r>
@@ -448,7 +555,14 @@
               <w:rPr>
                 <w:rFonts w:cstheme="minorHAnsi"/>
               </w:rPr>
-              <w:t>γ (4342)</w:t>
+              <w:t>γ</w:t>
+            </w:r>
+            <w:proofErr w:type="spellEnd"/>
+            <w:r>
+              <w:rPr>
+                <w:rFonts w:cstheme="minorHAnsi"/>
+              </w:rPr>
+              <w:t xml:space="preserve"> (4342)</w:t>
             </w:r>
           </w:p>
         </w:tc>
@@ -457,8 +571,13 @@
             <w:tcW w:w="2338" w:type="dxa"/>
           </w:tcPr>
           <w:p>
+            <w:proofErr w:type="spellStart"/>
             <w:r>
-              <w:t>SiII (1260)</w:t>
+              <w:t>SiII</w:t>
+            </w:r>
+            <w:proofErr w:type="spellEnd"/>
+            <w:r>
+              <w:t xml:space="preserve"> (1260)</w:t>
             </w:r>
           </w:p>
         </w:tc>
@@ -467,8 +586,13 @@
             <w:tcW w:w="2338" w:type="dxa"/>
           </w:tcPr>
           <w:p>
+            <w:proofErr w:type="spellStart"/>
             <w:r>
-              <w:t>CaII (3935)</w:t>
+              <w:t>CaII</w:t>
+            </w:r>
+            <w:proofErr w:type="spellEnd"/>
+            <w:r>
+              <w:t xml:space="preserve"> (3935)</w:t>
             </w:r>
           </w:p>
         </w:tc>
@@ -495,6 +619,7 @@
             <w:tcW w:w="2337" w:type="dxa"/>
           </w:tcPr>
           <w:p>
+            <w:proofErr w:type="spellStart"/>
             <w:r>
               <w:t>H</w:t>
             </w:r>
@@ -502,7 +627,14 @@
               <w:rPr>
                 <w:rFonts w:cstheme="minorHAnsi"/>
               </w:rPr>
-              <w:t>δ (4102)</w:t>
+              <w:t>δ</w:t>
+            </w:r>
+            <w:proofErr w:type="spellEnd"/>
+            <w:r>
+              <w:rPr>
+                <w:rFonts w:cstheme="minorHAnsi"/>
+              </w:rPr>
+              <w:t xml:space="preserve"> (4102)</w:t>
             </w:r>
           </w:p>
         </w:tc>
@@ -511,8 +643,13 @@
             <w:tcW w:w="2338" w:type="dxa"/>
           </w:tcPr>
           <w:p>
+            <w:proofErr w:type="spellStart"/>
             <w:r>
-              <w:t>HeII (1640)</w:t>
+              <w:t>HeII</w:t>
+            </w:r>
+            <w:proofErr w:type="spellEnd"/>
+            <w:r>
+              <w:t xml:space="preserve"> (1640)</w:t>
             </w:r>
           </w:p>
         </w:tc>
@@ -542,6 +679,7 @@
             <w:tcW w:w="2337" w:type="dxa"/>
           </w:tcPr>
           <w:p>
+            <w:proofErr w:type="spellStart"/>
             <w:r>
               <w:t>H</w:t>
             </w:r>
@@ -549,7 +687,14 @@
               <w:rPr>
                 <w:rFonts w:cstheme="minorHAnsi"/>
               </w:rPr>
-              <w:t>ε (3970)</w:t>
+              <w:t>ε</w:t>
+            </w:r>
+            <w:proofErr w:type="spellEnd"/>
+            <w:r>
+              <w:rPr>
+                <w:rFonts w:cstheme="minorHAnsi"/>
+              </w:rPr>
+              <w:t xml:space="preserve"> (3970)</w:t>
             </w:r>
           </w:p>
         </w:tc>
@@ -558,8 +703,13 @@
             <w:tcW w:w="2338" w:type="dxa"/>
           </w:tcPr>
           <w:p>
+            <w:proofErr w:type="spellStart"/>
             <w:r>
-              <w:t>NeIII (3869,3967)</w:t>
+              <w:t>NeIII</w:t>
+            </w:r>
+            <w:proofErr w:type="spellEnd"/>
+            <w:r>
+              <w:t xml:space="preserve"> (3869,3967)</w:t>
             </w:r>
           </w:p>
         </w:tc>
@@ -586,6 +736,7 @@
             <w:tcW w:w="2337" w:type="dxa"/>
           </w:tcPr>
           <w:p>
+            <w:proofErr w:type="spellStart"/>
             <w:r>
               <w:t>H</w:t>
             </w:r>
@@ -593,7 +744,14 @@
               <w:rPr>
                 <w:rFonts w:cstheme="minorHAnsi"/>
               </w:rPr>
-              <w:t>ζ (3889)</w:t>
+              <w:t>ζ</w:t>
+            </w:r>
+            <w:proofErr w:type="spellEnd"/>
+            <w:r>
+              <w:rPr>
+                <w:rFonts w:cstheme="minorHAnsi"/>
+              </w:rPr>
+              <w:t xml:space="preserve"> (3889)</w:t>
             </w:r>
           </w:p>
         </w:tc>
@@ -602,8 +760,13 @@
             <w:tcW w:w="2338" w:type="dxa"/>
           </w:tcPr>
           <w:p>
+            <w:proofErr w:type="spellStart"/>
             <w:r>
-              <w:t>NeV (3347)</w:t>
+              <w:t>NeV</w:t>
+            </w:r>
+            <w:proofErr w:type="spellEnd"/>
+            <w:r>
+              <w:t xml:space="preserve"> (3347)</w:t>
             </w:r>
           </w:p>
         </w:tc>
@@ -630,6 +793,7 @@
             <w:tcW w:w="2337" w:type="dxa"/>
           </w:tcPr>
           <w:p>
+            <w:proofErr w:type="spellStart"/>
             <w:r>
               <w:t>H</w:t>
             </w:r>
@@ -637,7 +801,14 @@
               <w:rPr>
                 <w:rFonts w:cstheme="minorHAnsi"/>
               </w:rPr>
-              <w:t>η (3835)</w:t>
+              <w:t>η</w:t>
+            </w:r>
+            <w:proofErr w:type="spellEnd"/>
+            <w:r>
+              <w:rPr>
+                <w:rFonts w:cstheme="minorHAnsi"/>
+              </w:rPr>
+              <w:t xml:space="preserve"> (3835)</w:t>
             </w:r>
           </w:p>
         </w:tc>
@@ -646,8 +817,13 @@
             <w:tcW w:w="2338" w:type="dxa"/>
           </w:tcPr>
           <w:p>
+            <w:proofErr w:type="spellStart"/>
             <w:r>
-              <w:t>NeVI (3427)</w:t>
+              <w:t>NeVI</w:t>
+            </w:r>
+            <w:proofErr w:type="spellEnd"/>
+            <w:r>
+              <w:t xml:space="preserve"> (3427)</w:t>
             </w:r>
           </w:p>
         </w:tc>
@@ -707,23 +883,25 @@
           <w:sz w:val="20"/>
           <w:szCs w:val="20"/>
         </w:rPr>
-        <w:t>/work/03946/hetdex/hdr</w:t>
-      </w:r>
+        <w:t>/work/03946/</w:t>
+      </w:r>
+      <w:proofErr w:type="spellStart"/>
       <w:r>
         <w:rPr>
           <w:rFonts w:ascii="Courier New" w:hAnsi="Courier New" w:cs="Courier New"/>
           <w:sz w:val="20"/>
           <w:szCs w:val="20"/>
         </w:rPr>
-        <w:t>2</w:t>
-      </w:r>
+        <w:t>hetdex</w:t>
+      </w:r>
+      <w:proofErr w:type="spellEnd"/>
       <w:r>
         <w:rPr>
           <w:rFonts w:ascii="Courier New" w:hAnsi="Courier New" w:cs="Courier New"/>
           <w:sz w:val="20"/>
           <w:szCs w:val="20"/>
         </w:rPr>
-        <w:t>/</w:t>
+        <w:t>/hdr</w:t>
       </w:r>
       <w:r>
         <w:rPr>
@@ -731,6 +909,30 @@
           <w:sz w:val="20"/>
           <w:szCs w:val="20"/>
         </w:rPr>
+        <w:t>2</w:t>
+      </w:r>
+      <w:r>
+        <w:rPr>
+          <w:rFonts w:ascii="Courier New" w:hAnsi="Courier New" w:cs="Courier New"/>
+          <w:sz w:val="20"/>
+          <w:szCs w:val="20"/>
+        </w:rPr>
+        <w:t>.1</w:t>
+      </w:r>
+      <w:r>
+        <w:rPr>
+          <w:rFonts w:ascii="Courier New" w:hAnsi="Courier New" w:cs="Courier New"/>
+          <w:sz w:val="20"/>
+          <w:szCs w:val="20"/>
+        </w:rPr>
+        <w:t>/</w:t>
+      </w:r>
+      <w:r>
+        <w:rPr>
+          <w:rFonts w:ascii="Courier New" w:hAnsi="Courier New" w:cs="Courier New"/>
+          <w:sz w:val="20"/>
+          <w:szCs w:val="20"/>
+        </w:rPr>
         <w:t>imaging/README).</w:t>
       </w:r>
       <w:r>
@@ -749,13 +951,33 @@
     <w:p/>
     <w:p>
       <w:r>
-        <w:t xml:space="preserve">ELiXer supports a local pip installation, which should also install the necessary Python packages, but it is assumed that the user has already installed Python3 and hetdex_api (see </w:t>
-      </w:r>
-      <w:r>
-        <w:rPr>
-          <w:rFonts w:cstheme="minorHAnsi"/>
-        </w:rPr>
-        <w:t xml:space="preserve">HDR2 </w:t>
+        <w:t xml:space="preserve">ELiXer supports a local pip installation, which should also install the necessary Python packages, but it is assumed that the user has already installed Python3 and </w:t>
+      </w:r>
+      <w:proofErr w:type="spellStart"/>
+      <w:r>
+        <w:t>hetdex_api</w:t>
+      </w:r>
+      <w:proofErr w:type="spellEnd"/>
+      <w:r>
+        <w:t xml:space="preserve"> (see </w:t>
+      </w:r>
+      <w:r>
+        <w:rPr>
+          <w:rFonts w:cstheme="minorHAnsi"/>
+        </w:rPr>
+        <w:t>HDR2</w:t>
+      </w:r>
+      <w:r>
+        <w:rPr>
+          <w:rFonts w:cstheme="minorHAnsi"/>
+        </w:rPr>
+        <w:t>.1</w:t>
+      </w:r>
+      <w:r>
+        <w:rPr>
+          <w:rFonts w:cstheme="minorHAnsi"/>
+        </w:rPr>
+        <w:t xml:space="preserve"> </w:t>
       </w:r>
       <w:r>
         <w:rPr>
@@ -783,7 +1005,15 @@
           <w:rFonts w:cstheme="minorHAnsi"/>
           <w:shd w:val="clear" w:color="auto" w:fill="E4E8EE"/>
         </w:rPr>
-        <w:t xml:space="preserve"> document and brief instructions below). In addition to the main application,</w:t>
+        <w:t xml:space="preserve"> document and brief instructions below). In addition to the main </w:t>
+      </w:r>
+      <w:proofErr w:type="gramStart"/>
+      <w:r>
+        <w:rPr>
+          <w:rFonts w:cstheme="minorHAnsi"/>
+          <w:shd w:val="clear" w:color="auto" w:fill="E4E8EE"/>
+        </w:rPr>
+        <w:t>application,</w:t>
       </w:r>
       <w:r>
         <w:t xml:space="preserve"> </w:t>
@@ -791,6 +1021,7 @@
       <w:r>
         <w:t xml:space="preserve"> ELiXer</w:t>
       </w:r>
+      <w:proofErr w:type="gramEnd"/>
       <w:r>
         <w:t xml:space="preserve"> </w:t>
       </w:r>
@@ -828,14 +1059,24 @@
       <w:r>
         <w:t xml:space="preserve">If you have not installed </w:t>
       </w:r>
+      <w:proofErr w:type="spellStart"/>
       <w:r>
         <w:rPr>
           <w:rFonts w:ascii="Courier New" w:hAnsi="Courier New" w:cs="Courier New"/>
         </w:rPr>
         <w:t>hetdex_api</w:t>
       </w:r>
-      <w:r>
-        <w:t>, clone that repository from github:</w:t>
+      <w:proofErr w:type="spellEnd"/>
+      <w:r>
+        <w:t xml:space="preserve">, clone that repository from </w:t>
+      </w:r>
+      <w:proofErr w:type="spellStart"/>
+      <w:r>
+        <w:t>github</w:t>
+      </w:r>
+      <w:proofErr w:type="spellEnd"/>
+      <w:r>
+        <w:t>:</w:t>
       </w:r>
       <w:r>
         <w:br/>
@@ -877,8 +1118,16 @@
         <w:rPr>
           <w:rFonts w:ascii="Courier New" w:hAnsi="Courier New" w:cs="Courier New"/>
         </w:rPr>
-        <w:t>&gt; pip install –-user –-upgrade -e .</w:t>
-      </w:r>
+        <w:t>&gt; pip install –-user –-upgrade -</w:t>
+      </w:r>
+      <w:proofErr w:type="gramStart"/>
+      <w:r>
+        <w:rPr>
+          <w:rFonts w:ascii="Courier New" w:hAnsi="Courier New" w:cs="Courier New"/>
+        </w:rPr>
+        <w:t>e .</w:t>
+      </w:r>
+      <w:proofErr w:type="gramEnd"/>
     </w:p>
     <w:p>
       <w:pPr>
@@ -892,24 +1141,28 @@
         </w:rPr>
         <w:t xml:space="preserve">This will pip install </w:t>
       </w:r>
+      <w:proofErr w:type="spellStart"/>
       <w:r>
         <w:rPr>
           <w:rFonts w:ascii="Courier New" w:hAnsi="Courier New" w:cs="Courier New"/>
         </w:rPr>
         <w:t>hetdex_api</w:t>
       </w:r>
+      <w:proofErr w:type="spellEnd"/>
       <w:r>
         <w:rPr>
           <w:rFonts w:cstheme="minorHAnsi"/>
         </w:rPr>
         <w:t xml:space="preserve"> (overwriting any previous </w:t>
       </w:r>
+      <w:proofErr w:type="spellStart"/>
       <w:r>
         <w:rPr>
           <w:rFonts w:ascii="Courier New" w:hAnsi="Courier New" w:cs="Courier New"/>
         </w:rPr>
         <w:t>hetdex_api</w:t>
       </w:r>
+      <w:proofErr w:type="spellEnd"/>
       <w:r>
         <w:rPr>
           <w:rFonts w:cstheme="minorHAnsi"/>
@@ -928,12 +1181,14 @@
         </w:rPr>
         <w:t xml:space="preserve">is executed on </w:t>
       </w:r>
+      <w:proofErr w:type="spellStart"/>
       <w:r>
         <w:rPr>
           <w:rFonts w:ascii="Courier New" w:hAnsi="Courier New" w:cs="Courier New"/>
         </w:rPr>
         <w:t>hetdex_api</w:t>
       </w:r>
+      <w:proofErr w:type="spellEnd"/>
       <w:r>
         <w:rPr>
           <w:rFonts w:cstheme="minorHAnsi"/>
@@ -950,7 +1205,15 @@
     </w:p>
     <w:p>
       <w:r>
-        <w:t>In a separate directory, clone ELiXer from github:</w:t>
+        <w:t xml:space="preserve">In a separate directory, clone ELiXer from </w:t>
+      </w:r>
+      <w:proofErr w:type="spellStart"/>
+      <w:r>
+        <w:t>github</w:t>
+      </w:r>
+      <w:proofErr w:type="spellEnd"/>
+      <w:r>
+        <w:t>:</w:t>
       </w:r>
       <w:r>
         <w:br/>
@@ -966,7 +1229,13 @@
     </w:p>
     <w:p>
       <w:r>
-        <w:t>It is recommended that you select the ‘hdr2’ branch for this release or the ‘master’ branch for the latest, stable release.</w:t>
+        <w:t>It is recommended that you select the ‘hdr2</w:t>
+      </w:r>
+      <w:r>
+        <w:t>.1</w:t>
+      </w:r>
+      <w:r>
+        <w:t>’ branch for this release or the ‘master’ branch for the latest, stable release.</w:t>
       </w:r>
     </w:p>
     <w:p>
@@ -985,7 +1254,19 @@
         <w:rPr>
           <w:rFonts w:cstheme="minorHAnsi"/>
         </w:rPr>
-        <w:t>into the cloned directory and execute this command (to select ‘hdr2’; if ‘master’ is wanted, do not execute the command</w:t>
+        <w:t>into the cloned directory and execute this command (to select ‘hdr2</w:t>
+      </w:r>
+      <w:r>
+        <w:rPr>
+          <w:rFonts w:cstheme="minorHAnsi"/>
+        </w:rPr>
+        <w:t>.1</w:t>
+      </w:r>
+      <w:r>
+        <w:rPr>
+          <w:rFonts w:cstheme="minorHAnsi"/>
+        </w:rPr>
+        <w:t>’; if ‘master’ is wanted, do not execute the command</w:t>
       </w:r>
       <w:r>
         <w:rPr>
@@ -1001,6 +1282,12 @@
       </w:r>
       <w:r>
         <w:rPr>
+          <w:rFonts w:ascii="Courier New" w:hAnsi="Courier New" w:cs="Courier New"/>
+        </w:rPr>
+        <w:t>.1</w:t>
+      </w:r>
+      <w:r>
+        <w:rPr>
           <w:rFonts w:cstheme="minorHAnsi"/>
         </w:rPr>
         <w:t xml:space="preserve"> with </w:t>
@@ -1029,6 +1316,12 @@
         </w:rPr>
         <w:t>&gt; git checkout hdr2</w:t>
       </w:r>
+      <w:r>
+        <w:rPr>
+          <w:rFonts w:ascii="Courier New" w:hAnsi="Courier New" w:cs="Courier New"/>
+        </w:rPr>
+        <w:t>.1</w:t>
+      </w:r>
     </w:p>
     <w:p>
       <w:pPr>
@@ -1052,8 +1345,16 @@
         <w:rPr>
           <w:rFonts w:ascii="Courier New" w:hAnsi="Courier New" w:cs="Courier New"/>
         </w:rPr>
-        <w:t>&gt; pip install –-user –-upgrade -e .</w:t>
-      </w:r>
+        <w:t>&gt; pip install –-user –-upgrade -</w:t>
+      </w:r>
+      <w:proofErr w:type="gramStart"/>
+      <w:r>
+        <w:rPr>
+          <w:rFonts w:ascii="Courier New" w:hAnsi="Courier New" w:cs="Courier New"/>
+        </w:rPr>
+        <w:t>e .</w:t>
+      </w:r>
+      <w:proofErr w:type="gramEnd"/>
     </w:p>
     <w:p>
       <w:pPr>
@@ -1067,24 +1368,28 @@
         </w:rPr>
         <w:t xml:space="preserve">This will pip install </w:t>
       </w:r>
+      <w:proofErr w:type="spellStart"/>
       <w:r>
         <w:rPr>
           <w:rFonts w:ascii="Courier New" w:hAnsi="Courier New" w:cs="Courier New"/>
         </w:rPr>
         <w:t>elixer</w:t>
       </w:r>
+      <w:proofErr w:type="spellEnd"/>
       <w:r>
         <w:rPr>
           <w:rFonts w:cstheme="minorHAnsi"/>
         </w:rPr>
         <w:t xml:space="preserve"> (overwriting any previous </w:t>
       </w:r>
+      <w:proofErr w:type="spellStart"/>
       <w:r>
         <w:rPr>
           <w:rFonts w:ascii="Courier New" w:hAnsi="Courier New" w:cs="Courier New"/>
         </w:rPr>
         <w:t>elixer</w:t>
       </w:r>
+      <w:proofErr w:type="spellEnd"/>
       <w:r>
         <w:rPr>
           <w:rFonts w:cstheme="minorHAnsi"/>
@@ -1103,12 +1408,14 @@
         </w:rPr>
         <w:t xml:space="preserve">is executed on </w:t>
       </w:r>
+      <w:proofErr w:type="spellStart"/>
       <w:r>
         <w:rPr>
           <w:rFonts w:ascii="Courier New" w:hAnsi="Courier New" w:cs="Courier New"/>
         </w:rPr>
         <w:t>elixer</w:t>
       </w:r>
+      <w:proofErr w:type="spellEnd"/>
       <w:r>
         <w:rPr>
           <w:rFonts w:cstheme="minorHAnsi"/>
@@ -1124,13 +1431,24 @@
       </w:pPr>
       <w:r>
         <w:br/>
-        <w:t xml:space="preserve">It is recommend that you periodically execute  </w:t>
-      </w:r>
-      <w:r>
-        <w:rPr>
-          <w:rFonts w:ascii="Courier New" w:hAnsi="Courier New" w:cs="Courier New"/>
-        </w:rPr>
-        <w:t xml:space="preserve">git pull </w:t>
+        <w:t xml:space="preserve">It is recommend that you periodically </w:t>
+      </w:r>
+      <w:proofErr w:type="gramStart"/>
+      <w:r>
+        <w:t xml:space="preserve">execute  </w:t>
+      </w:r>
+      <w:r>
+        <w:rPr>
+          <w:rFonts w:ascii="Courier New" w:hAnsi="Courier New" w:cs="Courier New"/>
+        </w:rPr>
+        <w:t>git</w:t>
+      </w:r>
+      <w:proofErr w:type="gramEnd"/>
+      <w:r>
+        <w:rPr>
+          <w:rFonts w:ascii="Courier New" w:hAnsi="Courier New" w:cs="Courier New"/>
+        </w:rPr>
+        <w:t xml:space="preserve"> pull </w:t>
       </w:r>
       <w:r>
         <w:rPr>
@@ -1138,12 +1456,14 @@
         </w:rPr>
         <w:t xml:space="preserve">on both </w:t>
       </w:r>
+      <w:proofErr w:type="spellStart"/>
       <w:r>
         <w:rPr>
           <w:rFonts w:ascii="Courier New" w:hAnsi="Courier New" w:cs="Courier New"/>
         </w:rPr>
         <w:t>hetdex_api</w:t>
       </w:r>
+      <w:proofErr w:type="spellEnd"/>
       <w:r>
         <w:rPr>
           <w:rFonts w:ascii="Courier New" w:hAnsi="Courier New" w:cs="Courier New"/>
@@ -1156,12 +1476,14 @@
         </w:rPr>
         <w:t xml:space="preserve">and </w:t>
       </w:r>
+      <w:proofErr w:type="spellStart"/>
       <w:r>
         <w:rPr>
           <w:rFonts w:ascii="Courier New" w:hAnsi="Courier New" w:cs="Courier New"/>
         </w:rPr>
         <w:t>elixer</w:t>
       </w:r>
+      <w:proofErr w:type="spellEnd"/>
       <w:r>
         <w:rPr>
           <w:rFonts w:cstheme="minorHAnsi"/>
@@ -1190,7 +1512,21 @@
         <w:rPr>
           <w:rFonts w:ascii="Courier New" w:hAnsi="Courier New" w:cs="Courier New"/>
         </w:rPr>
-        <w:t>&gt; python &lt;path to elixer&gt;/elixer.py --help</w:t>
+        <w:t xml:space="preserve">&gt; python &lt;path to </w:t>
+      </w:r>
+      <w:proofErr w:type="spellStart"/>
+      <w:r>
+        <w:rPr>
+          <w:rFonts w:ascii="Courier New" w:hAnsi="Courier New" w:cs="Courier New"/>
+        </w:rPr>
+        <w:t>elixer</w:t>
+      </w:r>
+      <w:proofErr w:type="spellEnd"/>
+      <w:r>
+        <w:rPr>
+          <w:rFonts w:ascii="Courier New" w:hAnsi="Courier New" w:cs="Courier New"/>
+        </w:rPr>
+        <w:t>&gt;/elixer.py --help</w:t>
       </w:r>
     </w:p>
     <w:p>
@@ -1210,7 +1546,21 @@
         <w:rPr>
           <w:rFonts w:ascii="Courier New" w:hAnsi="Courier New" w:cs="Courier New"/>
         </w:rPr>
-        <w:t>&lt;path to elixer&gt;</w:t>
+        <w:t xml:space="preserve">&lt;path to </w:t>
+      </w:r>
+      <w:proofErr w:type="spellStart"/>
+      <w:r>
+        <w:rPr>
+          <w:rFonts w:ascii="Courier New" w:hAnsi="Courier New" w:cs="Courier New"/>
+        </w:rPr>
+        <w:t>elixer</w:t>
+      </w:r>
+      <w:proofErr w:type="spellEnd"/>
+      <w:r>
+        <w:rPr>
+          <w:rFonts w:ascii="Courier New" w:hAnsi="Courier New" w:cs="Courier New"/>
+        </w:rPr>
+        <w:t>&gt;</w:t>
       </w:r>
       <w:r>
         <w:rPr>
@@ -1230,11 +1580,19 @@
         </w:rPr>
         <w:t xml:space="preserve">is under another subfolder, also named </w:t>
       </w:r>
-      <w:r>
-        <w:rPr>
-          <w:rFonts w:ascii="Courier New" w:hAnsi="Courier New" w:cs="Courier New"/>
-        </w:rPr>
-        <w:t xml:space="preserve">elixer, </w:t>
+      <w:proofErr w:type="spellStart"/>
+      <w:r>
+        <w:rPr>
+          <w:rFonts w:ascii="Courier New" w:hAnsi="Courier New" w:cs="Courier New"/>
+        </w:rPr>
+        <w:t>elixer</w:t>
+      </w:r>
+      <w:proofErr w:type="spellEnd"/>
+      <w:r>
+        <w:rPr>
+          <w:rFonts w:ascii="Courier New" w:hAnsi="Courier New" w:cs="Courier New"/>
+        </w:rPr>
+        <w:t xml:space="preserve">, </w:t>
       </w:r>
       <w:r>
         <w:rPr>
@@ -1246,7 +1604,21 @@
         <w:rPr>
           <w:rFonts w:ascii="Courier New" w:hAnsi="Courier New" w:cs="Courier New"/>
         </w:rPr>
-        <w:t xml:space="preserve">~/code/elixer </w:t>
+        <w:t>~/code/</w:t>
+      </w:r>
+      <w:proofErr w:type="spellStart"/>
+      <w:r>
+        <w:rPr>
+          <w:rFonts w:ascii="Courier New" w:hAnsi="Courier New" w:cs="Courier New"/>
+        </w:rPr>
+        <w:t>elixer</w:t>
+      </w:r>
+      <w:proofErr w:type="spellEnd"/>
+      <w:r>
+        <w:rPr>
+          <w:rFonts w:ascii="Courier New" w:hAnsi="Courier New" w:cs="Courier New"/>
+        </w:rPr>
+        <w:t xml:space="preserve"> </w:t>
       </w:r>
       <w:r>
         <w:rPr>
@@ -1309,11 +1681,89 @@
       <w:r>
         <w:t xml:space="preserve">Common Python packages (should already be included in Python3 w/o additional installation):    </w:t>
       </w:r>
-      <w:r>
-        <w:rPr>
-          <w:rFonts w:ascii="Courier New" w:hAnsi="Courier New" w:cs="Courier New"/>
-        </w:rPr>
-        <w:t>numpy, matplotlib, pylab, argparse, sys, os, distutils, glob, shutils, socket</w:t>
+      <w:proofErr w:type="spellStart"/>
+      <w:r>
+        <w:rPr>
+          <w:rFonts w:ascii="Courier New" w:hAnsi="Courier New" w:cs="Courier New"/>
+        </w:rPr>
+        <w:t>numpy</w:t>
+      </w:r>
+      <w:proofErr w:type="spellEnd"/>
+      <w:r>
+        <w:rPr>
+          <w:rFonts w:ascii="Courier New" w:hAnsi="Courier New" w:cs="Courier New"/>
+        </w:rPr>
+        <w:t xml:space="preserve">, matplotlib, </w:t>
+      </w:r>
+      <w:proofErr w:type="spellStart"/>
+      <w:r>
+        <w:rPr>
+          <w:rFonts w:ascii="Courier New" w:hAnsi="Courier New" w:cs="Courier New"/>
+        </w:rPr>
+        <w:t>pylab</w:t>
+      </w:r>
+      <w:proofErr w:type="spellEnd"/>
+      <w:r>
+        <w:rPr>
+          <w:rFonts w:ascii="Courier New" w:hAnsi="Courier New" w:cs="Courier New"/>
+        </w:rPr>
+        <w:t xml:space="preserve">, </w:t>
+      </w:r>
+      <w:proofErr w:type="spellStart"/>
+      <w:r>
+        <w:rPr>
+          <w:rFonts w:ascii="Courier New" w:hAnsi="Courier New" w:cs="Courier New"/>
+        </w:rPr>
+        <w:t>argparse</w:t>
+      </w:r>
+      <w:proofErr w:type="spellEnd"/>
+      <w:r>
+        <w:rPr>
+          <w:rFonts w:ascii="Courier New" w:hAnsi="Courier New" w:cs="Courier New"/>
+        </w:rPr>
+        <w:t xml:space="preserve">, sys, </w:t>
+      </w:r>
+      <w:proofErr w:type="spellStart"/>
+      <w:r>
+        <w:rPr>
+          <w:rFonts w:ascii="Courier New" w:hAnsi="Courier New" w:cs="Courier New"/>
+        </w:rPr>
+        <w:t>os</w:t>
+      </w:r>
+      <w:proofErr w:type="spellEnd"/>
+      <w:r>
+        <w:rPr>
+          <w:rFonts w:ascii="Courier New" w:hAnsi="Courier New" w:cs="Courier New"/>
+        </w:rPr>
+        <w:t xml:space="preserve">, </w:t>
+      </w:r>
+      <w:proofErr w:type="spellStart"/>
+      <w:r>
+        <w:rPr>
+          <w:rFonts w:ascii="Courier New" w:hAnsi="Courier New" w:cs="Courier New"/>
+        </w:rPr>
+        <w:t>distutils</w:t>
+      </w:r>
+      <w:proofErr w:type="spellEnd"/>
+      <w:r>
+        <w:rPr>
+          <w:rFonts w:ascii="Courier New" w:hAnsi="Courier New" w:cs="Courier New"/>
+        </w:rPr>
+        <w:t xml:space="preserve">, glob, </w:t>
+      </w:r>
+      <w:proofErr w:type="spellStart"/>
+      <w:r>
+        <w:rPr>
+          <w:rFonts w:ascii="Courier New" w:hAnsi="Courier New" w:cs="Courier New"/>
+        </w:rPr>
+        <w:t>shutils</w:t>
+      </w:r>
+      <w:proofErr w:type="spellEnd"/>
+      <w:r>
+        <w:rPr>
+          <w:rFonts w:ascii="Courier New" w:hAnsi="Courier New" w:cs="Courier New"/>
+        </w:rPr>
+        <w:t>, socket</w:t>
       </w:r>
     </w:p>
     <w:p>
@@ -1339,11 +1789,33 @@
       <w:r>
         <w:t xml:space="preserve">" where xxx is the package name): </w:t>
       </w:r>
-      <w:r>
-        <w:rPr>
-          <w:rFonts w:ascii="Courier New" w:hAnsi="Courier New" w:cs="Courier New"/>
-        </w:rPr>
-        <w:t>astropy, configparser,</w:t>
+      <w:proofErr w:type="spellStart"/>
+      <w:r>
+        <w:rPr>
+          <w:rFonts w:ascii="Courier New" w:hAnsi="Courier New" w:cs="Courier New"/>
+        </w:rPr>
+        <w:t>astropy</w:t>
+      </w:r>
+      <w:proofErr w:type="spellEnd"/>
+      <w:r>
+        <w:rPr>
+          <w:rFonts w:ascii="Courier New" w:hAnsi="Courier New" w:cs="Courier New"/>
+        </w:rPr>
+        <w:t xml:space="preserve">, </w:t>
+      </w:r>
+      <w:proofErr w:type="spellStart"/>
+      <w:r>
+        <w:rPr>
+          <w:rFonts w:ascii="Courier New" w:hAnsi="Courier New" w:cs="Courier New"/>
+        </w:rPr>
+        <w:t>configparser</w:t>
+      </w:r>
+      <w:proofErr w:type="spellEnd"/>
+      <w:r>
+        <w:rPr>
+          <w:rFonts w:ascii="Courier New" w:hAnsi="Courier New" w:cs="Courier New"/>
+        </w:rPr>
+        <w:t>,</w:t>
       </w:r>
       <w:r>
         <w:rPr>
@@ -1355,7 +1827,35 @@
         <w:rPr>
           <w:rFonts w:ascii="Courier New" w:hAnsi="Courier New" w:cs="Courier New"/>
         </w:rPr>
-        <w:t xml:space="preserve">pandas, photutils, scipy, </w:t>
+        <w:t xml:space="preserve">pandas, </w:t>
+      </w:r>
+      <w:proofErr w:type="spellStart"/>
+      <w:r>
+        <w:rPr>
+          <w:rFonts w:ascii="Courier New" w:hAnsi="Courier New" w:cs="Courier New"/>
+        </w:rPr>
+        <w:t>photutils</w:t>
+      </w:r>
+      <w:proofErr w:type="spellEnd"/>
+      <w:r>
+        <w:rPr>
+          <w:rFonts w:ascii="Courier New" w:hAnsi="Courier New" w:cs="Courier New"/>
+        </w:rPr>
+        <w:t xml:space="preserve">, </w:t>
+      </w:r>
+      <w:proofErr w:type="spellStart"/>
+      <w:r>
+        <w:rPr>
+          <w:rFonts w:ascii="Courier New" w:hAnsi="Courier New" w:cs="Courier New"/>
+        </w:rPr>
+        <w:t>scipy</w:t>
+      </w:r>
+      <w:proofErr w:type="spellEnd"/>
+      <w:r>
+        <w:rPr>
+          <w:rFonts w:ascii="Courier New" w:hAnsi="Courier New" w:cs="Courier New"/>
+        </w:rPr>
+        <w:t xml:space="preserve">, </w:t>
       </w:r>
       <w:r>
         <w:rPr>
@@ -1381,12 +1881,14 @@
       <w:r>
         <w:t xml:space="preserve">One additional HETDEX specific package, </w:t>
       </w:r>
+      <w:proofErr w:type="spellStart"/>
       <w:r>
         <w:rPr>
           <w:rFonts w:ascii="Courier New" w:hAnsi="Courier New" w:cs="Courier New"/>
         </w:rPr>
         <w:t>pyhetdex</w:t>
       </w:r>
+      <w:proofErr w:type="spellEnd"/>
       <w:r>
         <w:t>, is also required:</w:t>
       </w:r>
@@ -1398,8 +1900,30 @@
         <w:rPr>
           <w:rFonts w:ascii="Courier New" w:hAnsi="Courier New" w:cs="Courier New"/>
         </w:rPr>
-        <w:t>pip install --user --extra-index-url https://gate.mpe.mpg.de/pypi/simple/ pyhetdex</w:t>
-      </w:r>
+        <w:t>pip install --user --extra-index-</w:t>
+      </w:r>
+      <w:proofErr w:type="spellStart"/>
+      <w:r>
+        <w:rPr>
+          <w:rFonts w:ascii="Courier New" w:hAnsi="Courier New" w:cs="Courier New"/>
+        </w:rPr>
+        <w:t>url</w:t>
+      </w:r>
+      <w:proofErr w:type="spellEnd"/>
+      <w:r>
+        <w:rPr>
+          <w:rFonts w:ascii="Courier New" w:hAnsi="Courier New" w:cs="Courier New"/>
+        </w:rPr>
+        <w:t xml:space="preserve"> https://gate.mpe.mpg.de/pypi/simple/ </w:t>
+      </w:r>
+      <w:proofErr w:type="spellStart"/>
+      <w:r>
+        <w:rPr>
+          <w:rFonts w:ascii="Courier New" w:hAnsi="Courier New" w:cs="Courier New"/>
+        </w:rPr>
+        <w:t>pyhetdex</w:t>
+      </w:r>
+      <w:proofErr w:type="spellEnd"/>
       <w:r>
         <w:t>")</w:t>
       </w:r>
@@ -1450,7 +1974,20 @@
     </w:p>
     <w:p>
       <w:r>
-        <w:t>At the time of this writing, TACC environments still default to Python2. It is recommended that you place the following lines in your .bashrc file (usually after “</w:t>
+        <w:t xml:space="preserve">At the time of this writing, TACC environments still default to Python2. It is recommended that you place the following lines in </w:t>
+      </w:r>
+      <w:proofErr w:type="gramStart"/>
+      <w:r>
+        <w:t>your .</w:t>
+      </w:r>
+      <w:proofErr w:type="spellStart"/>
+      <w:r>
+        <w:t>bashrc</w:t>
+      </w:r>
+      <w:proofErr w:type="spellEnd"/>
+      <w:proofErr w:type="gramEnd"/>
+      <w:r>
+        <w:t xml:space="preserve"> file (usually after “</w:t>
       </w:r>
       <w:r>
         <w:rPr>
@@ -1497,44 +2034,54 @@
           <w:sz w:val="22"/>
           <w:szCs w:val="22"/>
         </w:rPr>
-        <w:t>module unload xalt</w:t>
-      </w:r>
-    </w:p>
-    <w:p>
-      <w:pPr>
-        <w:pStyle w:val="Default"/>
-        <w:ind w:firstLine="720"/>
+        <w:t xml:space="preserve">module unload </w:t>
+      </w:r>
+      <w:proofErr w:type="spellStart"/>
+      <w:r>
         <w:rPr>
           <w:color w:val="auto"/>
           <w:sz w:val="22"/>
           <w:szCs w:val="22"/>
         </w:rPr>
-      </w:pPr>
-      <w:r>
+        <w:t>xalt</w:t>
+      </w:r>
+      <w:proofErr w:type="spellEnd"/>
+    </w:p>
+    <w:p>
+      <w:pPr>
+        <w:pStyle w:val="Default"/>
+        <w:ind w:firstLine="720"/>
         <w:rPr>
           <w:color w:val="auto"/>
           <w:sz w:val="22"/>
           <w:szCs w:val="22"/>
         </w:rPr>
-        <w:t>module load intel/18.0.2</w:t>
-      </w:r>
-    </w:p>
-    <w:p>
-      <w:pPr>
-        <w:pStyle w:val="Default"/>
-        <w:ind w:firstLine="720"/>
+      </w:pPr>
+      <w:r>
         <w:rPr>
           <w:color w:val="auto"/>
           <w:sz w:val="22"/>
           <w:szCs w:val="22"/>
         </w:rPr>
-      </w:pPr>
-      <w:r>
+        <w:t>module load intel/18.0.2</w:t>
+      </w:r>
+    </w:p>
+    <w:p>
+      <w:pPr>
+        <w:pStyle w:val="Default"/>
+        <w:ind w:firstLine="720"/>
         <w:rPr>
           <w:color w:val="auto"/>
           <w:sz w:val="22"/>
           <w:szCs w:val="22"/>
         </w:rPr>
+      </w:pPr>
+      <w:r>
+        <w:rPr>
+          <w:color w:val="auto"/>
+          <w:sz w:val="22"/>
+          <w:szCs w:val="22"/>
+        </w:rPr>
         <w:t>module load python3</w:t>
       </w:r>
     </w:p>
@@ -1561,17 +2108,25 @@
     </w:p>
     <w:p>
       <w:r>
-        <w:t>Because HDR2 already maintains ELiXer reports for all its detections</w:t>
+        <w:t>Because HDR2</w:t>
+      </w:r>
+      <w:r>
+        <w:t>.1</w:t>
+      </w:r>
+      <w:r>
+        <w:t xml:space="preserve"> already maintains ELiXer reports for all its detections</w:t>
       </w:r>
       <w:r>
         <w:t xml:space="preserve"> (see </w:t>
       </w:r>
+      <w:proofErr w:type="spellStart"/>
       <w:r>
         <w:rPr>
           <w:rFonts w:ascii="Courier New" w:hAnsi="Courier New" w:cs="Courier New"/>
         </w:rPr>
         <w:t>hetdex_api</w:t>
       </w:r>
+      <w:proofErr w:type="spellEnd"/>
       <w:r>
         <w:t xml:space="preserve"> notebook </w:t>
       </w:r>
@@ -1686,7 +2241,21 @@
         <w:rPr>
           <w:rFonts w:ascii="Courier New" w:hAnsi="Courier New" w:cs="Courier New"/>
         </w:rPr>
-        <w:t>&lt;path to elixer&gt;</w:t>
+        <w:t xml:space="preserve">&lt;path to </w:t>
+      </w:r>
+      <w:proofErr w:type="spellStart"/>
+      <w:r>
+        <w:rPr>
+          <w:rFonts w:ascii="Courier New" w:hAnsi="Courier New" w:cs="Courier New"/>
+        </w:rPr>
+        <w:t>elixer</w:t>
+      </w:r>
+      <w:proofErr w:type="spellEnd"/>
+      <w:r>
+        <w:rPr>
+          <w:rFonts w:ascii="Courier New" w:hAnsi="Courier New" w:cs="Courier New"/>
+        </w:rPr>
+        <w:t>&gt;</w:t>
       </w:r>
       <w:r>
         <w:rPr>
@@ -1763,7 +2332,21 @@
         <w:rPr>
           <w:rFonts w:ascii="Courier New" w:hAnsi="Courier New" w:cs="Courier New"/>
         </w:rPr>
-        <w:t>&lt;path to elixer&gt;</w:t>
+        <w:t xml:space="preserve">&lt;path to </w:t>
+      </w:r>
+      <w:proofErr w:type="spellStart"/>
+      <w:r>
+        <w:rPr>
+          <w:rFonts w:ascii="Courier New" w:hAnsi="Courier New" w:cs="Courier New"/>
+        </w:rPr>
+        <w:t>elixer</w:t>
+      </w:r>
+      <w:proofErr w:type="spellEnd"/>
+      <w:r>
+        <w:rPr>
+          <w:rFonts w:ascii="Courier New" w:hAnsi="Courier New" w:cs="Courier New"/>
+        </w:rPr>
+        <w:t>&gt;</w:t>
       </w:r>
       <w:r>
         <w:rPr>
@@ -1826,24 +2409,28 @@
       <w:r>
         <w:t xml:space="preserve">" switch is on the command line (in this case, </w:t>
       </w:r>
+      <w:proofErr w:type="spellStart"/>
       <w:r>
         <w:rPr>
           <w:rFonts w:ascii="Courier New" w:hAnsi="Courier New" w:cs="Courier New"/>
         </w:rPr>
         <w:t>elixer</w:t>
       </w:r>
+      <w:proofErr w:type="spellEnd"/>
       <w:r>
         <w:t xml:space="preserve"> and</w:t>
       </w:r>
       <w:r>
         <w:t xml:space="preserve"> </w:t>
       </w:r>
+      <w:proofErr w:type="spellStart"/>
       <w:r>
         <w:rPr>
           <w:rFonts w:ascii="Courier New" w:hAnsi="Courier New" w:cs="Courier New"/>
         </w:rPr>
         <w:t>selixer</w:t>
       </w:r>
+      <w:proofErr w:type="spellEnd"/>
       <w:r>
         <w:t xml:space="preserve"> are equivalent (the other case</w:t>
       </w:r>
@@ -1857,19 +2444,24 @@
         <w:t>are</w:t>
       </w:r>
       <w:r>
-        <w:t xml:space="preserve"> with the </w:t>
-      </w:r>
-      <w:r>
-        <w:rPr>
-          <w:rFonts w:ascii="Courier New" w:hAnsi="Courier New" w:cs="Courier New"/>
-        </w:rPr>
-        <w:t>merge</w:t>
-      </w:r>
-      <w:r>
-        <w:rPr>
-          <w:rFonts w:ascii="Courier New" w:hAnsi="Courier New" w:cs="Courier New"/>
-        </w:rPr>
-        <w:t>, merge_unique, upgrade_hdf5,</w:t>
+        <w:t xml:space="preserve"> with the</w:t>
+      </w:r>
+      <w:r>
+        <w:t xml:space="preserve"> </w:t>
+      </w:r>
+      <w:proofErr w:type="spellStart"/>
+      <w:r>
+        <w:rPr>
+          <w:rFonts w:ascii="Courier New" w:hAnsi="Courier New" w:cs="Courier New"/>
+        </w:rPr>
+        <w:t>merge_unique</w:t>
+      </w:r>
+      <w:proofErr w:type="spellEnd"/>
+      <w:r>
+        <w:rPr>
+          <w:rFonts w:ascii="Courier New" w:hAnsi="Courier New" w:cs="Courier New"/>
+        </w:rPr>
+        <w:t>, upgrade_hdf5,</w:t>
       </w:r>
       <w:r>
         <w:rPr>
@@ -1881,8 +2473,16 @@
         <w:rPr>
           <w:rFonts w:ascii="Courier New" w:hAnsi="Courier New" w:cs="Courier New"/>
         </w:rPr>
-        <w:t xml:space="preserve"> prep_recover</w:t>
-      </w:r>
+        <w:t xml:space="preserve"> </w:t>
+      </w:r>
+      <w:proofErr w:type="spellStart"/>
+      <w:r>
+        <w:rPr>
+          <w:rFonts w:ascii="Courier New" w:hAnsi="Courier New" w:cs="Courier New"/>
+        </w:rPr>
+        <w:t>prep_recover</w:t>
+      </w:r>
+      <w:proofErr w:type="spellEnd"/>
       <w:r>
         <w:t xml:space="preserve"> switch</w:t>
       </w:r>
@@ -1913,7 +2513,36 @@
     </w:p>
     <w:p>
       <w:r>
-        <w:t>Although there are many options, ELiXer is anticipated to be used in only a few ways with HETDEX Data Release 1. Essentially, you will either provide an RA, Dec and search radius or a list of detection IDs and ELiXer will produce a report for each.</w:t>
+        <w:t xml:space="preserve">Although there are many options, ELiXer is anticipated to be used in only a few ways with HETDEX Data Release </w:t>
+      </w:r>
+      <w:r>
+        <w:t>2.</w:t>
+      </w:r>
+      <w:r>
+        <w:t xml:space="preserve">1. </w:t>
+      </w:r>
+      <w:r>
+        <w:t xml:space="preserve">Most often, the pre-packaged ELiXer reports on individual detections will be viewed through the </w:t>
+      </w:r>
+      <w:proofErr w:type="spellStart"/>
+      <w:r>
+        <w:t>hetdex_api</w:t>
+      </w:r>
+      <w:proofErr w:type="spellEnd"/>
+      <w:r>
+        <w:t xml:space="preserve"> ELiXer Widget notebooks. </w:t>
+      </w:r>
+      <w:r>
+        <w:t>Rarely should a user execute ELiXer directly, but if that is needed, the user w</w:t>
+      </w:r>
+      <w:r>
+        <w:t xml:space="preserve">ill </w:t>
+      </w:r>
+      <w:r>
+        <w:t xml:space="preserve">typically </w:t>
+      </w:r>
+      <w:r>
+        <w:t>either provide an RA, Dec and search radius or a list of detection IDs and ELiXer will produce a report for each.</w:t>
       </w:r>
     </w:p>
     <w:p>
@@ -1923,12 +2552,14 @@
       <w:r>
         <w:t xml:space="preserve">. For compactness, </w:t>
       </w:r>
+      <w:proofErr w:type="spellStart"/>
       <w:r>
         <w:rPr>
           <w:rFonts w:ascii="Courier New" w:hAnsi="Courier New" w:cs="Courier New"/>
         </w:rPr>
         <w:t>selixer</w:t>
       </w:r>
+      <w:proofErr w:type="spellEnd"/>
       <w:r>
         <w:rPr>
           <w:rFonts w:ascii="Courier New" w:hAnsi="Courier New" w:cs="Courier New"/>
@@ -1939,8 +2570,16 @@
         <w:rPr>
           <w:rFonts w:cstheme="minorHAnsi"/>
         </w:rPr>
-        <w:t>represents the follwing</w:t>
-      </w:r>
+        <w:t xml:space="preserve">represents the </w:t>
+      </w:r>
+      <w:proofErr w:type="spellStart"/>
+      <w:r>
+        <w:rPr>
+          <w:rFonts w:cstheme="minorHAnsi"/>
+        </w:rPr>
+        <w:t>follwing</w:t>
+      </w:r>
+      <w:proofErr w:type="spellEnd"/>
       <w:r>
         <w:t>:</w:t>
       </w:r>
@@ -1971,7 +2610,21 @@
         <w:rPr>
           <w:rFonts w:ascii="Courier New" w:hAnsi="Courier New" w:cs="Courier New"/>
         </w:rPr>
-        <w:t xml:space="preserve"> /&lt;path to elixer&gt;/</w:t>
+        <w:t xml:space="preserve"> /&lt;path to </w:t>
+      </w:r>
+      <w:proofErr w:type="spellStart"/>
+      <w:r>
+        <w:rPr>
+          <w:rFonts w:ascii="Courier New" w:hAnsi="Courier New" w:cs="Courier New"/>
+        </w:rPr>
+        <w:t>elixer</w:t>
+      </w:r>
+      <w:proofErr w:type="spellEnd"/>
+      <w:r>
+        <w:rPr>
+          <w:rFonts w:ascii="Courier New" w:hAnsi="Courier New" w:cs="Courier New"/>
+        </w:rPr>
+        <w:t>&gt;/</w:t>
       </w:r>
       <w:r>
         <w:rPr>
@@ -1993,18 +2646,49 @@
       <w:r>
         <w:t>EXAMPLE 1</w:t>
       </w:r>
-    </w:p>
-    <w:p>
-      <w:pPr>
-        <w:rPr>
-          <w:rFonts w:ascii="Courier New" w:hAnsi="Courier New" w:cs="Courier New"/>
-        </w:rPr>
-      </w:pPr>
-      <w:r>
-        <w:rPr>
-          <w:rFonts w:ascii="Courier New" w:hAnsi="Courier New" w:cs="Courier New"/>
-        </w:rPr>
-        <w:t xml:space="preserve">&gt; selixer --recover --ra 150.025406 --dec 2.087600 --error </w:t>
+      <w:r>
+        <w:t xml:space="preserve"> (single position, nearest HETDEX detection in the standard catalog)</w:t>
+      </w:r>
+    </w:p>
+    <w:p>
+      <w:pPr>
+        <w:rPr>
+          <w:rFonts w:ascii="Courier New" w:hAnsi="Courier New" w:cs="Courier New"/>
+        </w:rPr>
+      </w:pPr>
+      <w:r>
+        <w:rPr>
+          <w:rFonts w:ascii="Courier New" w:hAnsi="Courier New" w:cs="Courier New"/>
+        </w:rPr>
+        <w:t xml:space="preserve">&gt; </w:t>
+      </w:r>
+      <w:proofErr w:type="spellStart"/>
+      <w:r>
+        <w:rPr>
+          <w:rFonts w:ascii="Courier New" w:hAnsi="Courier New" w:cs="Courier New"/>
+        </w:rPr>
+        <w:t>selixer</w:t>
+      </w:r>
+      <w:proofErr w:type="spellEnd"/>
+      <w:r>
+        <w:rPr>
+          <w:rFonts w:ascii="Courier New" w:hAnsi="Courier New" w:cs="Courier New"/>
+        </w:rPr>
+        <w:t xml:space="preserve"> --recover --ra 150.025406 --</w:t>
+      </w:r>
+      <w:proofErr w:type="spellStart"/>
+      <w:r>
+        <w:rPr>
+          <w:rFonts w:ascii="Courier New" w:hAnsi="Courier New" w:cs="Courier New"/>
+        </w:rPr>
+        <w:t>dec</w:t>
+      </w:r>
+      <w:proofErr w:type="spellEnd"/>
+      <w:r>
+        <w:rPr>
+          <w:rFonts w:ascii="Courier New" w:hAnsi="Courier New" w:cs="Courier New"/>
+        </w:rPr>
+        <w:t xml:space="preserve"> 2.087600 --error </w:t>
       </w:r>
       <w:r>
         <w:rPr>
@@ -2021,38 +2705,155 @@
     </w:p>
     <w:p>
       <w:r>
-        <w:t>Here an --ra and --dec are provide (in decimal degress ... however, hms and dms notations will also work, e.g.:</w:t>
+        <w:t xml:space="preserve">Here an </w:t>
+      </w:r>
+      <w:r>
+        <w:rPr>
+          <w:rFonts w:ascii="Courier New" w:hAnsi="Courier New" w:cs="Courier New"/>
+        </w:rPr>
+        <w:t>--ra</w:t>
+      </w:r>
+      <w:r>
+        <w:t xml:space="preserve"> and </w:t>
+      </w:r>
+      <w:r>
+        <w:rPr>
+          <w:rFonts w:ascii="Courier New" w:hAnsi="Courier New" w:cs="Courier New"/>
+        </w:rPr>
+        <w:t>--</w:t>
+      </w:r>
+      <w:proofErr w:type="spellStart"/>
+      <w:r>
+        <w:rPr>
+          <w:rFonts w:ascii="Courier New" w:hAnsi="Courier New" w:cs="Courier New"/>
+        </w:rPr>
+        <w:t>dec</w:t>
+      </w:r>
+      <w:proofErr w:type="spellEnd"/>
+      <w:r>
+        <w:t xml:space="preserve"> are provide</w:t>
+      </w:r>
+      <w:r>
+        <w:t>d</w:t>
+      </w:r>
+      <w:r>
+        <w:t xml:space="preserve"> (in decimal </w:t>
+      </w:r>
+      <w:proofErr w:type="spellStart"/>
+      <w:r>
+        <w:t>degress</w:t>
+      </w:r>
+      <w:proofErr w:type="spellEnd"/>
+      <w:r>
+        <w:t xml:space="preserve"> ... however, </w:t>
+      </w:r>
+      <w:proofErr w:type="spellStart"/>
+      <w:r>
+        <w:t>hms</w:t>
+      </w:r>
+      <w:proofErr w:type="spellEnd"/>
+      <w:r>
+        <w:t xml:space="preserve"> and </w:t>
+      </w:r>
+      <w:proofErr w:type="spellStart"/>
+      <w:r>
+        <w:t>dms</w:t>
+      </w:r>
+      <w:proofErr w:type="spellEnd"/>
+      <w:r>
+        <w:t xml:space="preserve"> notations will also work, e.g.:</w:t>
       </w:r>
       <w:r>
         <w:t xml:space="preserve"> </w:t>
       </w:r>
       <w:r>
-        <w:t xml:space="preserve"> --ra 10h00m6.10s --dec 2d05m15.36s are equivalent).</w:t>
-      </w:r>
-    </w:p>
-    <w:p>
-      <w:r>
-        <w:t xml:space="preserve">  --recover is a switch that instructs ELiXer to run each detection to completion before starting the next one. This allows ELiXer to be run a second time, using the exact same command, if the first command timed out in the queue and it will resume where it left off and only process detections for which a report does not yet exist.</w:t>
-      </w:r>
-    </w:p>
-    <w:p>
-      <w:r>
-        <w:t xml:space="preserve">  --error is the radius in which to search from the given RA and Dec and is ALWAYS in arcsecs.</w:t>
-      </w:r>
-    </w:p>
-    <w:p>
-      <w:r>
-        <w:t xml:space="preserve">  --name is the output directory name under which the results will be written.</w:t>
-      </w:r>
-    </w:p>
-    <w:p>
-      <w:r>
-        <w:t xml:space="preserve">  --tasks 0 specifies that ELiXer should set the number of instances to spawn based on the cluster on which it is running. You may override this and supply a non-zero value to force ELiXer to use no more than that number of tasks.</w:t>
-      </w:r>
-    </w:p>
-    <w:p>
-      <w:r>
-        <w:t xml:space="preserve">  --email is entirely optional, but will generate emails to the supplied address when the SLURM job actually begins (when it exits the wait queue) and when it completes or ends via error.</w:t>
+        <w:t xml:space="preserve"> </w:t>
+      </w:r>
+      <w:r>
+        <w:rPr>
+          <w:rFonts w:ascii="Courier New" w:hAnsi="Courier New" w:cs="Courier New"/>
+        </w:rPr>
+        <w:t>--ra 10h00m6.10s --</w:t>
+      </w:r>
+      <w:proofErr w:type="spellStart"/>
+      <w:r>
+        <w:rPr>
+          <w:rFonts w:ascii="Courier New" w:hAnsi="Courier New" w:cs="Courier New"/>
+        </w:rPr>
+        <w:t>dec</w:t>
+      </w:r>
+      <w:proofErr w:type="spellEnd"/>
+      <w:r>
+        <w:rPr>
+          <w:rFonts w:ascii="Courier New" w:hAnsi="Courier New" w:cs="Courier New"/>
+        </w:rPr>
+        <w:t xml:space="preserve"> 2d05m15.36s</w:t>
+      </w:r>
+      <w:r>
+        <w:t xml:space="preserve"> are equivalent).</w:t>
+      </w:r>
+    </w:p>
+    <w:p>
+      <w:r>
+        <w:rPr>
+          <w:rFonts w:ascii="Courier New" w:hAnsi="Courier New" w:cs="Courier New"/>
+        </w:rPr>
+        <w:t>--recover</w:t>
+      </w:r>
+      <w:r>
+        <w:t xml:space="preserve"> is a switch that instructs ELiXer to run each detection to completion before starting the next one. This allows ELiXer to be run a second time, using the exact same command, if the first command timed out in the queue and it will resume where it left off and only process detections for which a report does not yet exist.</w:t>
+      </w:r>
+    </w:p>
+    <w:p>
+      <w:r>
+        <w:rPr>
+          <w:rFonts w:ascii="Courier New" w:hAnsi="Courier New" w:cs="Courier New"/>
+        </w:rPr>
+        <w:t>--error</w:t>
+      </w:r>
+      <w:r>
+        <w:t xml:space="preserve"> is the radius in which to search from the given RA and Dec and is ALWAYS in arcsecs.</w:t>
+      </w:r>
+    </w:p>
+    <w:p>
+      <w:r>
+        <w:rPr>
+          <w:rFonts w:ascii="Courier New" w:hAnsi="Courier New" w:cs="Courier New"/>
+        </w:rPr>
+        <w:t>--name</w:t>
+      </w:r>
+      <w:r>
+        <w:t xml:space="preserve"> is the output directory name under which the results will be written.</w:t>
+      </w:r>
+    </w:p>
+    <w:p>
+      <w:r>
+        <w:rPr>
+          <w:rFonts w:ascii="Courier New" w:hAnsi="Courier New" w:cs="Courier New"/>
+        </w:rPr>
+        <w:t>--tasks</w:t>
+      </w:r>
+      <w:r>
+        <w:t xml:space="preserve"> 0 specifies that ELiXer should set the number of instances to spawn based on the cluster on which it is running. You may override this and supply a non-zero value to force ELiXer to use no more than that number of tasks.</w:t>
+      </w:r>
+    </w:p>
+    <w:p>
+      <w:r>
+        <w:rPr>
+          <w:rFonts w:ascii="Courier New" w:hAnsi="Courier New" w:cs="Courier New"/>
+        </w:rPr>
+        <w:t>--email</w:t>
+      </w:r>
+      <w:r>
+        <w:t xml:space="preserve"> is entirely </w:t>
+      </w:r>
+      <w:proofErr w:type="gramStart"/>
+      <w:r>
+        <w:t>optional, but</w:t>
+      </w:r>
+      <w:proofErr w:type="gramEnd"/>
+      <w:r>
+        <w:t xml:space="preserve"> will generate emails to the supplied address when the SLURM job actually begins (when it exits the wait queue) and when it completes or ends via error.</w:t>
       </w:r>
     </w:p>
     <w:p>
@@ -2062,12 +2863,71 @@
     </w:p>
     <w:p>
       <w:r>
-        <w:t xml:space="preserve">    --time : supply a maximum hh:mm:ss runtime for the SLURM job (if not supplied, ELiXer will calculate a value)</w:t>
-      </w:r>
-    </w:p>
-    <w:p>
-      <w:r>
-        <w:t xml:space="preserve">    --queue : specify which queue to use to execute the SLRUM job on the cluster (if not supplied, ELiXer will choose a queue)</w:t>
+        <w:rPr>
+          <w:rFonts w:ascii="Courier New" w:hAnsi="Courier New" w:cs="Courier New"/>
+        </w:rPr>
+        <w:t>--continuum</w:t>
+      </w:r>
+      <w:r>
+        <w:t>: use the continuum HETDEX catalog (instead of the standard emission line catalog) to search for a nearby HETDEX detection (mutually exclusive with --broadline)</w:t>
+      </w:r>
+    </w:p>
+    <w:p>
+      <w:r>
+        <w:rPr>
+          <w:rFonts w:ascii="Courier New" w:hAnsi="Courier New" w:cs="Courier New"/>
+        </w:rPr>
+        <w:t>--broadline</w:t>
+      </w:r>
+      <w:r>
+        <w:t>: use the broad-line HETDEX catalog (instead of the standard emission line catalog) to search for a nearby HETDEX detection (mutually exclusive with --continuum)</w:t>
+      </w:r>
+    </w:p>
+    <w:p>
+      <w:r>
+        <w:rPr>
+          <w:rFonts w:ascii="Courier New" w:hAnsi="Courier New" w:cs="Courier New"/>
+        </w:rPr>
+        <w:t>--time</w:t>
+      </w:r>
+      <w:r>
+        <w:t xml:space="preserve"> </w:t>
+      </w:r>
+      <w:r>
+        <w:t>&lt;value&gt;</w:t>
+      </w:r>
+      <w:r>
+        <w:t xml:space="preserve">: supply a maximum </w:t>
+      </w:r>
+      <w:proofErr w:type="spellStart"/>
+      <w:r>
+        <w:t>hh:</w:t>
+      </w:r>
+      <w:proofErr w:type="gramStart"/>
+      <w:r>
+        <w:t>mm:ss</w:t>
+      </w:r>
+      <w:proofErr w:type="spellEnd"/>
+      <w:proofErr w:type="gramEnd"/>
+      <w:r>
+        <w:t xml:space="preserve"> runtime for the SLURM job (if not supplied, ELiXer will calculate a value)</w:t>
+      </w:r>
+    </w:p>
+    <w:p>
+      <w:r>
+        <w:rPr>
+          <w:rFonts w:ascii="Courier New" w:hAnsi="Courier New" w:cs="Courier New"/>
+        </w:rPr>
+        <w:t>--queue</w:t>
+      </w:r>
+      <w:r>
+        <w:t xml:space="preserve"> </w:t>
+      </w:r>
+      <w:r>
+        <w:t>&lt;value&gt;</w:t>
+      </w:r>
+      <w:r>
+        <w:t>: specify which queue to use to execute the SLRUM job on the cluster (if not supplied, ELiXer will choose a queue)</w:t>
       </w:r>
     </w:p>
     <w:p>
@@ -2075,30 +2935,103 @@
         <w:pStyle w:val="Heading4"/>
       </w:pPr>
       <w:r>
+        <w:lastRenderedPageBreak/>
         <w:t>Example 2</w:t>
       </w:r>
-    </w:p>
-    <w:p>
-      <w:pPr>
-        <w:rPr>
-          <w:rFonts w:ascii="Courier New" w:hAnsi="Courier New" w:cs="Courier New"/>
-        </w:rPr>
-      </w:pPr>
-      <w:r>
-        <w:rPr>
-          <w:rFonts w:ascii="Courier New" w:hAnsi="Courier New" w:cs="Courier New"/>
-        </w:rPr>
-        <w:t>&gt; selixer --recover --tasks 0 --email yourname@utexas.edu --dets detlist --error 2.5 --name example2</w:t>
-      </w:r>
-    </w:p>
-    <w:p>
-      <w:r>
-        <w:t>Here, --dets detlist refers to a file named detlist that contains a list of detectionIDs, one per line.</w:t>
-      </w:r>
-    </w:p>
-    <w:p>
-      <w:r>
-        <w:t xml:space="preserve">Obviously, you need to know the detectionIDs in advance (which may well be the case if you are already working with them). This may also be a comma separated list </w:t>
+      <w:r>
+        <w:t xml:space="preserve"> (list of HETDEX detection IDs)</w:t>
+      </w:r>
+    </w:p>
+    <w:p>
+      <w:pPr>
+        <w:rPr>
+          <w:rFonts w:ascii="Courier New" w:hAnsi="Courier New" w:cs="Courier New"/>
+        </w:rPr>
+      </w:pPr>
+      <w:r>
+        <w:rPr>
+          <w:rFonts w:ascii="Courier New" w:hAnsi="Courier New" w:cs="Courier New"/>
+        </w:rPr>
+        <w:t xml:space="preserve">&gt; </w:t>
+      </w:r>
+      <w:proofErr w:type="spellStart"/>
+      <w:r>
+        <w:rPr>
+          <w:rFonts w:ascii="Courier New" w:hAnsi="Courier New" w:cs="Courier New"/>
+        </w:rPr>
+        <w:t>selixer</w:t>
+      </w:r>
+      <w:proofErr w:type="spellEnd"/>
+      <w:r>
+        <w:rPr>
+          <w:rFonts w:ascii="Courier New" w:hAnsi="Courier New" w:cs="Courier New"/>
+        </w:rPr>
+        <w:t xml:space="preserve"> --recover --tasks 0 --email yourname@utexas.edu --dets </w:t>
+      </w:r>
+      <w:proofErr w:type="spellStart"/>
+      <w:r>
+        <w:rPr>
+          <w:rFonts w:ascii="Courier New" w:hAnsi="Courier New" w:cs="Courier New"/>
+        </w:rPr>
+        <w:t>detlist</w:t>
+      </w:r>
+      <w:proofErr w:type="spellEnd"/>
+      <w:r>
+        <w:rPr>
+          <w:rFonts w:ascii="Courier New" w:hAnsi="Courier New" w:cs="Courier New"/>
+        </w:rPr>
+        <w:t xml:space="preserve"> --error 2.5 --name example2</w:t>
+      </w:r>
+    </w:p>
+    <w:p>
+      <w:r>
+        <w:t xml:space="preserve">Here, </w:t>
+      </w:r>
+      <w:r>
+        <w:rPr>
+          <w:rFonts w:ascii="Courier New" w:hAnsi="Courier New" w:cs="Courier New"/>
+        </w:rPr>
+        <w:t xml:space="preserve">--dets </w:t>
+      </w:r>
+      <w:proofErr w:type="spellStart"/>
+      <w:r>
+        <w:rPr>
+          <w:rFonts w:ascii="Courier New" w:hAnsi="Courier New" w:cs="Courier New"/>
+        </w:rPr>
+        <w:t>detlist</w:t>
+      </w:r>
+      <w:proofErr w:type="spellEnd"/>
+      <w:r>
+        <w:t xml:space="preserve"> refers to a file named </w:t>
+      </w:r>
+      <w:proofErr w:type="spellStart"/>
+      <w:r>
+        <w:t>detlist</w:t>
+      </w:r>
+      <w:proofErr w:type="spellEnd"/>
+      <w:r>
+        <w:t xml:space="preserve"> that contains a list of </w:t>
+      </w:r>
+      <w:proofErr w:type="spellStart"/>
+      <w:r>
+        <w:t>detectionIDs</w:t>
+      </w:r>
+      <w:proofErr w:type="spellEnd"/>
+      <w:r>
+        <w:t>, one per line.</w:t>
+      </w:r>
+    </w:p>
+    <w:p>
+      <w:r>
+        <w:t xml:space="preserve">Obviously, you need to know the </w:t>
+      </w:r>
+      <w:proofErr w:type="spellStart"/>
+      <w:r>
+        <w:t>detectionIDs</w:t>
+      </w:r>
+      <w:proofErr w:type="spellEnd"/>
+      <w:r>
+        <w:t xml:space="preserve"> in advance (which may well be the case if you are already working with them). This may also be a comma separated list </w:t>
       </w:r>
       <w:r>
         <w:t xml:space="preserve">(no spaces) </w:t>
@@ -2108,209 +3041,648 @@
       </w:r>
     </w:p>
     <w:p>
-      <w:r>
-        <w:t xml:space="preserve">  --dets </w:t>
-      </w:r>
-      <w:r>
+      <w:pPr>
+        <w:rPr>
+          <w:rFonts w:ascii="Courier New" w:hAnsi="Courier New" w:cs="Courier New"/>
+        </w:rPr>
+      </w:pPr>
+      <w:r>
+        <w:t xml:space="preserve">  </w:t>
+      </w:r>
+      <w:r>
+        <w:rPr>
+          <w:rFonts w:ascii="Courier New" w:hAnsi="Courier New" w:cs="Courier New"/>
+        </w:rPr>
+        <w:t xml:space="preserve">--dets </w:t>
+      </w:r>
+      <w:r>
+        <w:rPr>
+          <w:rFonts w:ascii="Courier New" w:hAnsi="Courier New" w:cs="Courier New"/>
+        </w:rPr>
         <w:t>2</w:t>
       </w:r>
       <w:r>
+        <w:rPr>
+          <w:rFonts w:ascii="Courier New" w:hAnsi="Courier New" w:cs="Courier New"/>
+        </w:rPr>
         <w:t>000000318,</w:t>
       </w:r>
       <w:r>
+        <w:rPr>
+          <w:rFonts w:ascii="Courier New" w:hAnsi="Courier New" w:cs="Courier New"/>
+        </w:rPr>
         <w:t>2</w:t>
       </w:r>
       <w:r>
+        <w:rPr>
+          <w:rFonts w:ascii="Courier New" w:hAnsi="Courier New" w:cs="Courier New"/>
+        </w:rPr>
         <w:t>000000330,</w:t>
       </w:r>
       <w:r>
+        <w:rPr>
+          <w:rFonts w:ascii="Courier New" w:hAnsi="Courier New" w:cs="Courier New"/>
+        </w:rPr>
         <w:t>2</w:t>
       </w:r>
       <w:r>
+        <w:rPr>
+          <w:rFonts w:ascii="Courier New" w:hAnsi="Courier New" w:cs="Courier New"/>
+        </w:rPr>
         <w:t>000</w:t>
       </w:r>
       <w:r>
+        <w:rPr>
+          <w:rFonts w:ascii="Courier New" w:hAnsi="Courier New" w:cs="Courier New"/>
+        </w:rPr>
         <w:t>15</w:t>
       </w:r>
       <w:r>
+        <w:rPr>
+          <w:rFonts w:ascii="Courier New" w:hAnsi="Courier New" w:cs="Courier New"/>
+        </w:rPr>
         <w:t>0414</w:t>
       </w:r>
-      <w:bookmarkStart w:id="0" w:name="_GoBack"/>
-      <w:bookmarkEnd w:id="0"/>
-    </w:p>
+    </w:p>
+    <w:p/>
+    <w:p>
+      <w:pPr>
+        <w:pStyle w:val="Heading4"/>
+      </w:pPr>
+      <w:r>
+        <w:t>Example 3 (</w:t>
+      </w:r>
+      <w:r>
+        <w:t>(</w:t>
+      </w:r>
+      <w:r>
+        <w:t>re</w:t>
+      </w:r>
+      <w:r>
+        <w:t>)</w:t>
+      </w:r>
+      <w:r>
+        <w:t>extraction at a specific position)</w:t>
+      </w:r>
+    </w:p>
+    <w:p>
+      <w:pPr>
+        <w:rPr>
+          <w:rFonts w:ascii="Courier New" w:hAnsi="Courier New" w:cs="Courier New"/>
+        </w:rPr>
+      </w:pPr>
+      <w:proofErr w:type="spellStart"/>
+      <w:r>
+        <w:rPr>
+          <w:rFonts w:ascii="Courier New" w:hAnsi="Courier New" w:cs="Courier New"/>
+        </w:rPr>
+        <w:t>selixer</w:t>
+      </w:r>
+      <w:proofErr w:type="spellEnd"/>
+      <w:r>
+        <w:rPr>
+          <w:rFonts w:ascii="Courier New" w:hAnsi="Courier New" w:cs="Courier New"/>
+        </w:rPr>
+        <w:t xml:space="preserve"> </w:t>
+      </w:r>
+      <w:r>
+        <w:rPr>
+          <w:rFonts w:ascii="Courier New" w:hAnsi="Courier New" w:cs="Courier New"/>
+        </w:rPr>
+        <w:t xml:space="preserve">–-aperture 3.0 </w:t>
+      </w:r>
+      <w:r>
+        <w:rPr>
+          <w:rFonts w:ascii="Courier New" w:hAnsi="Courier New" w:cs="Courier New"/>
+        </w:rPr>
+        <w:t>--ra 150.025406 --</w:t>
+      </w:r>
+      <w:proofErr w:type="spellStart"/>
+      <w:r>
+        <w:rPr>
+          <w:rFonts w:ascii="Courier New" w:hAnsi="Courier New" w:cs="Courier New"/>
+        </w:rPr>
+        <w:t>dec</w:t>
+      </w:r>
+      <w:proofErr w:type="spellEnd"/>
+      <w:r>
+        <w:rPr>
+          <w:rFonts w:ascii="Courier New" w:hAnsi="Courier New" w:cs="Courier New"/>
+        </w:rPr>
+        <w:t xml:space="preserve"> 2.087600 --error </w:t>
+      </w:r>
+      <w:r>
+        <w:rPr>
+          <w:rFonts w:ascii="Courier New" w:hAnsi="Courier New" w:cs="Courier New"/>
+        </w:rPr>
+        <w:t>3</w:t>
+      </w:r>
+      <w:r>
+        <w:rPr>
+          <w:rFonts w:ascii="Courier New" w:hAnsi="Courier New" w:cs="Courier New"/>
+        </w:rPr>
+        <w:t xml:space="preserve">.0 </w:t>
+      </w:r>
+      <w:r>
+        <w:rPr>
+          <w:rFonts w:ascii="Courier New" w:hAnsi="Courier New" w:cs="Courier New"/>
+        </w:rPr>
+        <w:t xml:space="preserve"> </w:t>
+      </w:r>
+      <w:r>
+        <w:rPr>
+          <w:rFonts w:ascii="Courier New" w:hAnsi="Courier New" w:cs="Courier New"/>
+        </w:rPr>
+        <w:br/>
+      </w:r>
+      <w:r>
+        <w:rPr>
+          <w:rFonts w:ascii="Courier New" w:hAnsi="Courier New" w:cs="Courier New"/>
+        </w:rPr>
+        <w:t xml:space="preserve">--recover --tasks 0 --email </w:t>
+      </w:r>
+      <w:hyperlink r:id="rId7" w:history="1">
+        <w:r>
+          <w:rPr>
+            <w:rStyle w:val="Hyperlink"/>
+            <w:rFonts w:ascii="Courier New" w:hAnsi="Courier New" w:cs="Courier New"/>
+          </w:rPr>
+          <w:t>yourname@utexas.edu</w:t>
+        </w:r>
+      </w:hyperlink>
+      <w:r>
+        <w:rPr>
+          <w:rFonts w:ascii="Courier New" w:hAnsi="Courier New" w:cs="Courier New"/>
+        </w:rPr>
+        <w:t xml:space="preserve"> </w:t>
+      </w:r>
+      <w:r>
+        <w:rPr>
+          <w:rFonts w:ascii="Courier New" w:hAnsi="Courier New" w:cs="Courier New"/>
+        </w:rPr>
+        <w:t>--name example2</w:t>
+      </w:r>
+    </w:p>
+    <w:p>
+      <w:r>
+        <w:t xml:space="preserve">Here, the key new parameter is “aperture” which instructs ELiXer to collect a PSF weighted </w:t>
+      </w:r>
+      <w:proofErr w:type="gramStart"/>
+      <w:r>
+        <w:t>extraction  (</w:t>
+      </w:r>
+      <w:proofErr w:type="gramEnd"/>
+      <w:r>
+        <w:t xml:space="preserve">using </w:t>
+      </w:r>
+      <w:proofErr w:type="spellStart"/>
+      <w:r>
+        <w:t>hetdex_api</w:t>
+      </w:r>
+      <w:proofErr w:type="spellEnd"/>
+      <w:r>
+        <w:t>) centered at the provided position with an aperture radius (in arcsecs).</w:t>
+      </w:r>
+    </w:p>
+    <w:p>
+      <w:r>
+        <w:t>Other optional parameters that modify this example:</w:t>
+      </w:r>
+    </w:p>
+    <w:p>
+      <w:r>
+        <w:rPr>
+          <w:rFonts w:ascii="Courier New" w:hAnsi="Courier New" w:cs="Courier New"/>
+        </w:rPr>
+        <w:t>--</w:t>
+      </w:r>
+      <w:proofErr w:type="spellStart"/>
+      <w:proofErr w:type="gramStart"/>
+      <w:r>
+        <w:rPr>
+          <w:rFonts w:ascii="Courier New" w:hAnsi="Courier New" w:cs="Courier New"/>
+        </w:rPr>
+        <w:t>ffsky</w:t>
+      </w:r>
+      <w:proofErr w:type="spellEnd"/>
+      <w:r>
+        <w:t xml:space="preserve"> :</w:t>
+      </w:r>
+      <w:proofErr w:type="gramEnd"/>
+      <w:r>
+        <w:t xml:space="preserve"> optional, if present the </w:t>
+      </w:r>
+      <w:r>
+        <w:t>(</w:t>
+      </w:r>
+      <w:r>
+        <w:t>re</w:t>
+      </w:r>
+      <w:r>
+        <w:t>)</w:t>
+      </w:r>
+      <w:r>
+        <w:t>extraction will use the full-field sky subtraction instead of the (default) local sky subtraction</w:t>
+      </w:r>
+    </w:p>
+    <w:p>
+      <w:r>
+        <w:rPr>
+          <w:rFonts w:ascii="Courier New" w:hAnsi="Courier New" w:cs="Courier New"/>
+        </w:rPr>
+        <w:t>--</w:t>
+      </w:r>
+      <w:proofErr w:type="spellStart"/>
+      <w:r>
+        <w:rPr>
+          <w:rFonts w:ascii="Courier New" w:hAnsi="Courier New" w:cs="Courier New"/>
+        </w:rPr>
+        <w:t>coords</w:t>
+      </w:r>
+      <w:proofErr w:type="spellEnd"/>
+      <w:r>
+        <w:t xml:space="preserve"> &lt;value&gt;: instead of specifying a single --ra and --</w:t>
+      </w:r>
+      <w:proofErr w:type="spellStart"/>
+      <w:r>
+        <w:t>dec</w:t>
+      </w:r>
+      <w:proofErr w:type="spellEnd"/>
+      <w:r>
+        <w:t xml:space="preserve">, you can provide a file with 2, 3 or 4 columns that list (in rows) ra, </w:t>
+      </w:r>
+      <w:proofErr w:type="spellStart"/>
+      <w:r>
+        <w:t>dec</w:t>
+      </w:r>
+      <w:proofErr w:type="spellEnd"/>
+      <w:r>
+        <w:t xml:space="preserve">, wavelength, and </w:t>
+      </w:r>
+      <w:proofErr w:type="spellStart"/>
+      <w:r>
+        <w:t>shotid</w:t>
+      </w:r>
+      <w:proofErr w:type="spellEnd"/>
+      <w:r>
+        <w:t xml:space="preserve">. You must have the same number of columns for each row and if you do not know or want the wavelength or </w:t>
+      </w:r>
+      <w:proofErr w:type="spellStart"/>
+      <w:r>
+        <w:t>shotid</w:t>
+      </w:r>
+      <w:proofErr w:type="spellEnd"/>
+      <w:r>
+        <w:t>, just specify a single zero (0).</w:t>
+      </w:r>
+    </w:p>
+    <w:p>
+      <w:r>
+        <w:rPr>
+          <w:rFonts w:ascii="Courier New" w:hAnsi="Courier New" w:cs="Courier New"/>
+        </w:rPr>
+        <w:t>--wavelength</w:t>
+      </w:r>
+      <w:r>
+        <w:t xml:space="preserve"> &lt;value&gt;: if specified, the emission line fit will center on this wavelength (in angstroms) (if not specified, ELiXer will attempt to find the primary emission line)</w:t>
+      </w:r>
+    </w:p>
+    <w:p>
+      <w:r>
+        <w:rPr>
+          <w:rFonts w:ascii="Courier New" w:hAnsi="Courier New" w:cs="Courier New"/>
+        </w:rPr>
+        <w:t>--</w:t>
+      </w:r>
+      <w:proofErr w:type="spellStart"/>
+      <w:r>
+        <w:rPr>
+          <w:rFonts w:ascii="Courier New" w:hAnsi="Courier New" w:cs="Courier New"/>
+        </w:rPr>
+        <w:t>shotid</w:t>
+      </w:r>
+      <w:proofErr w:type="spellEnd"/>
+      <w:r>
+        <w:t xml:space="preserve"> &lt;value&gt;: if specified, only this </w:t>
+      </w:r>
+      <w:proofErr w:type="spellStart"/>
+      <w:r>
+        <w:t>shotid</w:t>
+      </w:r>
+      <w:proofErr w:type="spellEnd"/>
+      <w:r>
+        <w:t xml:space="preserve"> is examined. If not specified or zero, if more than one shot covers the provided position, each will receive a report</w:t>
+      </w:r>
+    </w:p>
+    <w:p>
+      <w:r>
+        <w:rPr>
+          <w:rFonts w:ascii="Courier New" w:hAnsi="Courier New" w:cs="Courier New"/>
+        </w:rPr>
+        <w:t>--dets</w:t>
+      </w:r>
+      <w:r>
+        <w:t xml:space="preserve"> &lt;value&gt;: optional instead of --ra and --</w:t>
+      </w:r>
+      <w:proofErr w:type="spellStart"/>
+      <w:r>
+        <w:t>dec</w:t>
+      </w:r>
+      <w:proofErr w:type="spellEnd"/>
+      <w:r>
+        <w:t xml:space="preserve"> or --</w:t>
+      </w:r>
+      <w:proofErr w:type="spellStart"/>
+      <w:r>
+        <w:t>coords</w:t>
+      </w:r>
+      <w:proofErr w:type="spellEnd"/>
+      <w:r>
+        <w:t xml:space="preserve">, uses the provided HETDEX </w:t>
+      </w:r>
+      <w:proofErr w:type="spellStart"/>
+      <w:r>
+        <w:t>detectID</w:t>
+      </w:r>
+      <w:proofErr w:type="spellEnd"/>
+      <w:r>
+        <w:t xml:space="preserve"> (or list of IDs or file of IDs) and </w:t>
+      </w:r>
+      <w:r>
+        <w:t>(</w:t>
+      </w:r>
+      <w:r>
+        <w:t>re</w:t>
+      </w:r>
+      <w:r>
+        <w:t>)</w:t>
+      </w:r>
+      <w:r>
+        <w:t>extracts at those positions.</w:t>
+      </w:r>
+    </w:p>
+    <w:p>
+      <w:r>
+        <w:t>For more information on individual parameters, see the command line --help.</w:t>
+      </w:r>
+    </w:p>
+    <w:p/>
     <w:p>
       <w:pPr>
         <w:pStyle w:val="Heading3"/>
       </w:pPr>
       <w:r>
+        <w:t>Output</w:t>
+      </w:r>
+    </w:p>
+    <w:p>
+      <w:r>
+        <w:t xml:space="preserve">If you run the single instance of ELiXer, all the output will be immediately under a directory named for the </w:t>
+      </w:r>
+      <w:r>
+        <w:rPr>
+          <w:rFonts w:ascii="Courier New" w:hAnsi="Courier New" w:cs="Courier New"/>
+        </w:rPr>
+        <w:t>--name</w:t>
+      </w:r>
+      <w:r>
+        <w:t xml:space="preserve"> switch.</w:t>
+      </w:r>
+    </w:p>
+    <w:p>
+      <w:r>
+        <w:t xml:space="preserve">If you run the SLURM version of ELiXer, there will be a series of </w:t>
+      </w:r>
+      <w:proofErr w:type="spellStart"/>
+      <w:r>
+        <w:t>dispatch_xxx</w:t>
+      </w:r>
+      <w:r>
+        <w:t>x</w:t>
+      </w:r>
+      <w:proofErr w:type="spellEnd"/>
+      <w:r>
+        <w:t xml:space="preserve"> directories (where xxx is a number) under the directory named for the --name switch and under each of those will be a log file and a directory named for the </w:t>
+      </w:r>
+      <w:r>
+        <w:rPr>
+          <w:rFonts w:ascii="Courier New" w:hAnsi="Courier New" w:cs="Courier New"/>
+        </w:rPr>
+        <w:t>--</w:t>
+      </w:r>
+      <w:r>
+        <w:rPr>
+          <w:rFonts w:ascii="Courier New" w:hAnsi="Courier New" w:cs="Courier New"/>
+        </w:rPr>
+        <w:t>name</w:t>
+      </w:r>
+      <w:r>
+        <w:t xml:space="preserve"> on the invocation call</w:t>
+      </w:r>
+      <w:r>
+        <w:t>. Under this second nested directory will be the output files for the detections.</w:t>
+      </w:r>
+    </w:p>
+    <w:p>
+      <w:pPr>
+        <w:rPr>
+          <w:rFonts w:cstheme="minorHAnsi"/>
+        </w:rPr>
+      </w:pPr>
+      <w:r>
         <w:lastRenderedPageBreak/>
-        <w:t>Output</w:t>
-      </w:r>
-    </w:p>
-    <w:p>
-      <w:r>
-        <w:t>If you run the single instance of ELiXer, all the output will be immediately under a directory named for the --name switch.</w:t>
-      </w:r>
-    </w:p>
-    <w:p>
-      <w:r>
-        <w:t>If you run the SLURM version of ELiXer, there will be a series of dispatch_xxx</w:t>
+        <w:t xml:space="preserve">The output files (excluding files created due to other options that may be supplied on the command line) at a minimum, will consist of a report PDF (named after the detection) and </w:t>
+      </w:r>
+      <w:r>
+        <w:t>an HDF5</w:t>
+      </w:r>
+      <w:r>
+        <w:t xml:space="preserve"> catalog file</w:t>
+      </w:r>
+      <w:r>
+        <w:t>. Depending on the supplied options (--</w:t>
+      </w:r>
+      <w:r>
+        <w:rPr>
+          <w:rFonts w:ascii="Courier New" w:hAnsi="Courier New" w:cs="Courier New"/>
+        </w:rPr>
+        <w:t>jpeg</w:t>
+      </w:r>
+      <w:r>
+        <w:t xml:space="preserve">, </w:t>
+      </w:r>
+      <w:r>
+        <w:rPr>
+          <w:rFonts w:ascii="Courier New" w:hAnsi="Courier New" w:cs="Courier New"/>
+        </w:rPr>
+        <w:t>--</w:t>
+      </w:r>
+      <w:proofErr w:type="spellStart"/>
+      <w:r>
+        <w:rPr>
+          <w:rFonts w:ascii="Courier New" w:hAnsi="Courier New" w:cs="Courier New"/>
+        </w:rPr>
+        <w:t>png</w:t>
+      </w:r>
+      <w:proofErr w:type="spellEnd"/>
+      <w:r>
+        <w:rPr>
+          <w:rFonts w:ascii="Courier New" w:hAnsi="Courier New" w:cs="Courier New"/>
+        </w:rPr>
+        <w:t>, --mini, --neighborhood &lt;arcsec&gt;</w:t>
+      </w:r>
+      <w:r>
+        <w:rPr>
+          <w:rFonts w:cstheme="minorHAnsi"/>
+        </w:rPr>
+        <w:t>) there will be other files (.</w:t>
+      </w:r>
+      <w:proofErr w:type="spellStart"/>
+      <w:r>
+        <w:rPr>
+          <w:rFonts w:cstheme="minorHAnsi"/>
+        </w:rPr>
+        <w:t>png</w:t>
+      </w:r>
+      <w:proofErr w:type="spellEnd"/>
+      <w:r>
+        <w:rPr>
+          <w:rFonts w:cstheme="minorHAnsi"/>
+        </w:rPr>
+        <w:t xml:space="preserve"> or .jpg) as well.</w:t>
+      </w:r>
+    </w:p>
+    <w:p>
+      <w:r>
+        <w:t>The PDF reports graphically represent the basic information about the detection including information on the fiber 2D spectra, the fit of the emission line, the full summed/weighted spectra, photometric imaging (if available) and potential catalog matches (if available).</w:t>
+      </w:r>
+    </w:p>
+    <w:p>
+      <w:r>
+        <w:t xml:space="preserve">The </w:t>
+      </w:r>
+      <w:r>
+        <w:t xml:space="preserve">HDF5 </w:t>
+      </w:r>
+      <w:r>
+        <w:t xml:space="preserve">catalog </w:t>
+      </w:r>
+      <w:r>
+        <w:t xml:space="preserve">file (see </w:t>
+      </w:r>
+      <w:r>
+        <w:rPr>
+          <w:rFonts w:cstheme="minorHAnsi"/>
+        </w:rPr>
+        <w:t>HDR2</w:t>
+      </w:r>
+      <w:r>
+        <w:rPr>
+          <w:rFonts w:cstheme="minorHAnsi"/>
+        </w:rPr>
+        <w:t>.1</w:t>
+      </w:r>
+      <w:r>
+        <w:rPr>
+          <w:rFonts w:cstheme="minorHAnsi"/>
+        </w:rPr>
+        <w:t xml:space="preserve"> </w:t>
+      </w:r>
+      <w:r>
+        <w:rPr>
+          <w:rFonts w:cstheme="minorHAnsi"/>
+          <w:shd w:val="clear" w:color="auto" w:fill="E4E8EE"/>
+        </w:rPr>
+        <w:t>Data Model and</w:t>
+      </w:r>
+      <w:r>
+        <w:rPr>
+          <w:rFonts w:cstheme="minorHAnsi"/>
+          <w:shd w:val="clear" w:color="auto" w:fill="E4E8EE"/>
+        </w:rPr>
+        <w:t xml:space="preserve"> </w:t>
+      </w:r>
+      <w:r>
+        <w:rPr>
+          <w:rFonts w:cstheme="minorHAnsi"/>
+          <w:shd w:val="clear" w:color="auto" w:fill="E4E8EE"/>
+        </w:rPr>
+        <w:t>Application Programming Interface</w:t>
+      </w:r>
+      <w:r>
+        <w:rPr>
+          <w:rFonts w:cstheme="minorHAnsi"/>
+          <w:shd w:val="clear" w:color="auto" w:fill="E4E8EE"/>
+        </w:rPr>
+        <w:t xml:space="preserve"> document, section 9) contains the non-visual information in the report as well as additional details.</w:t>
+      </w:r>
+    </w:p>
+    <w:p>
+      <w:r>
+        <w:t xml:space="preserve">The </w:t>
+      </w:r>
+      <w:r>
+        <w:t xml:space="preserve">HDF5 </w:t>
+      </w:r>
+      <w:r>
+        <w:t xml:space="preserve">catalogs are fragmented under each of the </w:t>
+      </w:r>
+      <w:proofErr w:type="spellStart"/>
+      <w:r>
+        <w:t>dispatch_xx</w:t>
       </w:r>
       <w:r>
         <w:t>x</w:t>
       </w:r>
       <w:r>
-        <w:t xml:space="preserve"> directories (where xxx is a number) under the directory named for the --name switch and under each of those will be a log file and a directory named for the </w:t>
-      </w:r>
-      <w:r>
-        <w:rPr>
-          <w:rFonts w:ascii="Courier New" w:hAnsi="Courier New" w:cs="Courier New"/>
-        </w:rPr>
-        <w:t>--</w:t>
-      </w:r>
-      <w:r>
-        <w:rPr>
-          <w:rFonts w:ascii="Courier New" w:hAnsi="Courier New" w:cs="Courier New"/>
-        </w:rPr>
-        <w:t>name</w:t>
-      </w:r>
-      <w:r>
-        <w:t xml:space="preserve"> on the invocation call</w:t>
-      </w:r>
-      <w:r>
-        <w:t>. Under this second nested directory will be the output files for the detections.</w:t>
-      </w:r>
-    </w:p>
-    <w:p>
-      <w:pPr>
-        <w:rPr>
-          <w:rFonts w:cstheme="minorHAnsi"/>
-        </w:rPr>
-      </w:pPr>
-      <w:r>
-        <w:t xml:space="preserve">The output files (excluding files created due to other options that may be supplied on the command line) at a minimum, will consist of a report PDF (named after the detection) and </w:t>
-      </w:r>
-      <w:r>
-        <w:t>an HDF5</w:t>
-      </w:r>
-      <w:r>
-        <w:t xml:space="preserve"> catalog file</w:t>
-      </w:r>
-      <w:r>
-        <w:t>. Depending on the supplied options (--</w:t>
-      </w:r>
-      <w:r>
-        <w:rPr>
-          <w:rFonts w:ascii="Courier New" w:hAnsi="Courier New" w:cs="Courier New"/>
-        </w:rPr>
-        <w:t>jpeg</w:t>
-      </w:r>
-      <w:r>
-        <w:t xml:space="preserve">, </w:t>
-      </w:r>
-      <w:r>
-        <w:rPr>
-          <w:rFonts w:ascii="Courier New" w:hAnsi="Courier New" w:cs="Courier New"/>
-        </w:rPr>
-        <w:t>--png, --mini, --neighborhood &lt;arcsec&gt;</w:t>
-      </w:r>
-      <w:r>
-        <w:rPr>
-          <w:rFonts w:cstheme="minorHAnsi"/>
-        </w:rPr>
-        <w:t>) there will be other files (.png or .jpg) as well.</w:t>
-      </w:r>
-    </w:p>
-    <w:p>
-      <w:r>
-        <w:t>The PDF reports graphically represent the basic information about the detection including information on the fiber 2D spectra, the fit of the emission line, the full summed/weighted spectra, photometric imaging (if available) and potential catalog matches (if available).</w:t>
-      </w:r>
-    </w:p>
-    <w:p>
-      <w:r>
-        <w:t xml:space="preserve">The </w:t>
-      </w:r>
-      <w:r>
-        <w:t xml:space="preserve">HDF5 </w:t>
-      </w:r>
-      <w:r>
-        <w:t xml:space="preserve">catalog </w:t>
-      </w:r>
-      <w:r>
-        <w:t xml:space="preserve">file (see </w:t>
-      </w:r>
-      <w:r>
-        <w:rPr>
-          <w:rFonts w:cstheme="minorHAnsi"/>
-        </w:rPr>
-        <w:t xml:space="preserve">HDR2 </w:t>
-      </w:r>
-      <w:r>
-        <w:rPr>
-          <w:rFonts w:cstheme="minorHAnsi"/>
-          <w:shd w:val="clear" w:color="auto" w:fill="E4E8EE"/>
-        </w:rPr>
-        <w:t>Data Model and</w:t>
-      </w:r>
-      <w:r>
-        <w:rPr>
-          <w:rFonts w:cstheme="minorHAnsi"/>
-          <w:shd w:val="clear" w:color="auto" w:fill="E4E8EE"/>
-        </w:rPr>
-        <w:t xml:space="preserve"> </w:t>
-      </w:r>
-      <w:r>
-        <w:rPr>
-          <w:rFonts w:cstheme="minorHAnsi"/>
-          <w:shd w:val="clear" w:color="auto" w:fill="E4E8EE"/>
-        </w:rPr>
-        <w:t>Application Programming Interface</w:t>
-      </w:r>
-      <w:r>
-        <w:rPr>
-          <w:rFonts w:cstheme="minorHAnsi"/>
-          <w:shd w:val="clear" w:color="auto" w:fill="E4E8EE"/>
-        </w:rPr>
-        <w:t xml:space="preserve"> document, section 9) contains the non-visual information in the report as well as additional details.</w:t>
-      </w:r>
-    </w:p>
-    <w:p>
-      <w:r>
-        <w:t xml:space="preserve">The </w:t>
-      </w:r>
-      <w:r>
-        <w:t xml:space="preserve">HDF5 </w:t>
-      </w:r>
-      <w:r>
-        <w:t>catalogs are fragmented under each of the dispatch_xx</w:t>
-      </w:r>
-      <w:r>
         <w:t>x</w:t>
       </w:r>
-      <w:r>
-        <w:t xml:space="preserve">x directories, but you can combine them all into one catalog (each) by running </w:t>
-      </w:r>
-      <w:r>
-        <w:rPr>
-          <w:rFonts w:ascii="Courier New" w:hAnsi="Courier New" w:cs="Courier New"/>
-        </w:rPr>
-        <w:t>selixer --merge</w:t>
+      <w:proofErr w:type="spellEnd"/>
+      <w:r>
+        <w:t xml:space="preserve"> directories, but you can combine them all into one catalog (each) by running </w:t>
+      </w:r>
+      <w:proofErr w:type="spellStart"/>
+      <w:r>
+        <w:rPr>
+          <w:rFonts w:ascii="Courier New" w:hAnsi="Courier New" w:cs="Courier New"/>
+        </w:rPr>
+        <w:t>selixer</w:t>
+      </w:r>
+      <w:proofErr w:type="spellEnd"/>
+      <w:r>
+        <w:rPr>
+          <w:rFonts w:ascii="Courier New" w:hAnsi="Courier New" w:cs="Courier New"/>
+        </w:rPr>
+        <w:t xml:space="preserve"> --merge</w:t>
       </w:r>
       <w:r>
         <w:t xml:space="preserve"> (or </w:t>
       </w:r>
-      <w:r>
-        <w:rPr>
-          <w:rFonts w:ascii="Courier New" w:hAnsi="Courier New" w:cs="Courier New"/>
-        </w:rPr>
-        <w:t>elixer --merge</w:t>
-      </w:r>
-      <w:r>
-        <w:t>) at the parent directory of the dispatch_xxx</w:t>
+      <w:proofErr w:type="spellStart"/>
+      <w:r>
+        <w:rPr>
+          <w:rFonts w:ascii="Courier New" w:hAnsi="Courier New" w:cs="Courier New"/>
+        </w:rPr>
+        <w:t>elixer</w:t>
+      </w:r>
+      <w:proofErr w:type="spellEnd"/>
+      <w:r>
+        <w:rPr>
+          <w:rFonts w:ascii="Courier New" w:hAnsi="Courier New" w:cs="Courier New"/>
+        </w:rPr>
+        <w:t xml:space="preserve"> --merge</w:t>
+      </w:r>
+      <w:r>
+        <w:t xml:space="preserve">) at the parent directory of the </w:t>
+      </w:r>
+      <w:proofErr w:type="spellStart"/>
+      <w:r>
+        <w:t>dispatch_xxx</w:t>
       </w:r>
       <w:r>
         <w:t>x</w:t>
       </w:r>
+      <w:proofErr w:type="spellEnd"/>
       <w:r>
         <w:t xml:space="preserve"> folders.</w:t>
       </w:r>
@@ -2395,20 +3767,27 @@
         <w:t xml:space="preserve"> </w:t>
       </w:r>
       <w:r>
-        <w:t>as a remote file system</w:t>
+        <w:t xml:space="preserve">as a </w:t>
+      </w:r>
+      <w:proofErr w:type="gramStart"/>
+      <w:r>
+        <w:t>remote file system</w:t>
       </w:r>
       <w:r>
         <w:t>s</w:t>
       </w:r>
+      <w:proofErr w:type="gramEnd"/>
       <w:r>
         <w:t xml:space="preserve"> using </w:t>
       </w:r>
+      <w:proofErr w:type="spellStart"/>
       <w:r>
         <w:rPr>
           <w:rFonts w:ascii="Courier New" w:hAnsi="Courier New" w:cs="Courier New"/>
         </w:rPr>
         <w:t>sshfs</w:t>
       </w:r>
+      <w:proofErr w:type="spellEnd"/>
       <w:r>
         <w:t>.</w:t>
       </w:r>
@@ -2418,7 +3797,15 @@
         <w:t xml:space="preserve">Briefly, </w:t>
       </w:r>
       <w:r>
-        <w:t xml:space="preserve">on a linux OS, </w:t>
+        <w:t xml:space="preserve">on a </w:t>
+      </w:r>
+      <w:proofErr w:type="spellStart"/>
+      <w:r>
+        <w:t>linux</w:t>
+      </w:r>
+      <w:proofErr w:type="spellEnd"/>
+      <w:r>
+        <w:t xml:space="preserve"> OS, </w:t>
       </w:r>
       <w:r>
         <w:t>to mount a remote file you would:</w:t>
@@ -2433,7 +3820,15 @@
         </w:numPr>
       </w:pPr>
       <w:r>
-        <w:t xml:space="preserve">Create a local directory as a mount point. In order to mimic the TACC structure, it is recommend you (on your local machine) use </w:t>
+        <w:t xml:space="preserve">Create a local directory as a mount point. In order to mimic the TACC structure, it is </w:t>
+      </w:r>
+      <w:proofErr w:type="gramStart"/>
+      <w:r>
+        <w:t>recommend</w:t>
+      </w:r>
+      <w:proofErr w:type="gramEnd"/>
+      <w:r>
+        <w:t xml:space="preserve"> you (on your local machine) use </w:t>
       </w:r>
       <w:r>
         <w:rPr>
@@ -2455,6 +3850,9 @@
       </w:r>
       <w:r>
         <w:t xml:space="preserve"> For HDR2</w:t>
+      </w:r>
+      <w:r>
+        <w:t>.1</w:t>
       </w:r>
       <w:r>
         <w:rPr>
@@ -2518,11 +3916,19 @@
       <w:r>
         <w:t xml:space="preserve">&gt; </w:t>
       </w:r>
-      <w:r>
-        <w:rPr>
-          <w:rFonts w:ascii="Courier New" w:hAnsi="Courier New" w:cs="Courier New"/>
-        </w:rPr>
-        <w:t xml:space="preserve">sshfs </w:t>
+      <w:proofErr w:type="spellStart"/>
+      <w:r>
+        <w:rPr>
+          <w:rFonts w:ascii="Courier New" w:hAnsi="Courier New" w:cs="Courier New"/>
+        </w:rPr>
+        <w:t>sshfs</w:t>
+      </w:r>
+      <w:proofErr w:type="spellEnd"/>
+      <w:r>
+        <w:rPr>
+          <w:rFonts w:ascii="Courier New" w:hAnsi="Courier New" w:cs="Courier New"/>
+        </w:rPr>
+        <w:t xml:space="preserve"> </w:t>
       </w:r>
       <w:r>
         <w:rPr>
@@ -2558,7 +3964,21 @@
         <w:rPr>
           <w:rFonts w:ascii="Courier New" w:hAnsi="Courier New" w:cs="Courier New"/>
         </w:rPr>
-        <w:t xml:space="preserve"> ~/tacc/</w:t>
+        <w:t xml:space="preserve"> ~/</w:t>
+      </w:r>
+      <w:proofErr w:type="spellStart"/>
+      <w:r>
+        <w:rPr>
+          <w:rFonts w:ascii="Courier New" w:hAnsi="Courier New" w:cs="Courier New"/>
+        </w:rPr>
+        <w:t>tacc</w:t>
+      </w:r>
+      <w:proofErr w:type="spellEnd"/>
+      <w:r>
+        <w:rPr>
+          <w:rFonts w:ascii="Courier New" w:hAnsi="Courier New" w:cs="Courier New"/>
+        </w:rPr>
+        <w:t>/</w:t>
       </w:r>
       <w:r>
         <w:rPr>
@@ -2570,8 +3990,23 @@
         <w:rPr>
           <w:rFonts w:ascii="Courier New" w:hAnsi="Courier New" w:cs="Courier New"/>
         </w:rPr>
-        <w:t xml:space="preserve"> -C -o ServerAliveInterval=</w:t>
-      </w:r>
+        <w:t xml:space="preserve"> -C -o </w:t>
+      </w:r>
+      <w:proofErr w:type="spellStart"/>
+      <w:r>
+        <w:rPr>
+          <w:rFonts w:ascii="Courier New" w:hAnsi="Courier New" w:cs="Courier New"/>
+        </w:rPr>
+        <w:t>ServerAliveInterval</w:t>
+      </w:r>
+      <w:proofErr w:type="spellEnd"/>
+      <w:r>
+        <w:rPr>
+          <w:rFonts w:ascii="Courier New" w:hAnsi="Courier New" w:cs="Courier New"/>
+        </w:rPr>
+        <w:t>=</w:t>
+      </w:r>
+      <w:proofErr w:type="gramStart"/>
       <w:r>
         <w:rPr>
           <w:rFonts w:ascii="Courier New" w:hAnsi="Courier New" w:cs="Courier New"/>
@@ -2582,7 +4017,14 @@
         <w:rPr>
           <w:rFonts w:ascii="Courier New" w:hAnsi="Courier New" w:cs="Courier New"/>
         </w:rPr>
-        <w:t>,ServerAliveCountMax=5,noatime</w:t>
+        <w:t>,ServerAliveCountMax</w:t>
+      </w:r>
+      <w:proofErr w:type="gramEnd"/>
+      <w:r>
+        <w:rPr>
+          <w:rFonts w:ascii="Courier New" w:hAnsi="Courier New" w:cs="Courier New"/>
+        </w:rPr>
+        <w:t>=5,noatime</w:t>
       </w:r>
     </w:p>
     <w:p>
@@ -2595,7 +4037,7 @@
       <w:r>
         <w:br/>
       </w:r>
-      <w:hyperlink r:id="rId7" w:history="1">
+      <w:hyperlink r:id="rId8" w:history="1">
         <w:r>
           <w:rPr>
             <w:rStyle w:val="Hyperlink"/>
@@ -2611,7 +4053,15 @@
         <w:t xml:space="preserve"> = </w:t>
       </w:r>
       <w:r>
-        <w:t xml:space="preserve"> your login to TACC and the remote directory you want to mount. You may substitute wrangler, stampede2, etc for ‘corral’.</w:t>
+        <w:t xml:space="preserve"> your login to TACC and the remote directory you want to mount. You may substitute wrangler, stampede2, </w:t>
+      </w:r>
+      <w:proofErr w:type="spellStart"/>
+      <w:r>
+        <w:t>etc</w:t>
+      </w:r>
+      <w:proofErr w:type="spellEnd"/>
+      <w:r>
+        <w:t xml:space="preserve"> for ‘corral’.</w:t>
       </w:r>
       <w:r>
         <w:br/>
@@ -2641,7 +4091,23 @@
         <w:t>/work</w:t>
       </w:r>
       <w:r>
-        <w:t xml:space="preserve">    =  the path to your local mount point. In this case, it is under the user’s home directory and a soft-link at /work should be created.</w:t>
+        <w:t xml:space="preserve">    </w:t>
+      </w:r>
+      <w:proofErr w:type="gramStart"/>
+      <w:r>
+        <w:t>=  the</w:t>
+      </w:r>
+      <w:proofErr w:type="gramEnd"/>
+      <w:r>
+        <w:t xml:space="preserve"> path to your local mount point. In this case, it is under the user’s home directory and a </w:t>
+      </w:r>
+      <w:proofErr w:type="gramStart"/>
+      <w:r>
+        <w:t>soft-link</w:t>
+      </w:r>
+      <w:proofErr w:type="gramEnd"/>
+      <w:r>
+        <w:t xml:space="preserve"> at /work should be created.</w:t>
       </w:r>
       <w:r>
         <w:t xml:space="preserve"> (e.g. from </w:t>
@@ -2649,6 +4115,7 @@
       <w:r>
         <w:t>the root directory (</w:t>
       </w:r>
+      <w:proofErr w:type="gramStart"/>
       <w:r>
         <w:t>/</w:t>
       </w:r>
@@ -2659,18 +4126,30 @@
         <w:t xml:space="preserve"> </w:t>
       </w:r>
       <w:r>
-        <w:t xml:space="preserve"> issue this command:</w:t>
+        <w:t xml:space="preserve"> issue</w:t>
+      </w:r>
+      <w:proofErr w:type="gramEnd"/>
+      <w:r>
+        <w:t xml:space="preserve"> this command:</w:t>
       </w:r>
     </w:p>
     <w:p>
       <w:pPr>
         <w:ind w:left="720" w:firstLine="720"/>
       </w:pPr>
-      <w:r>
-        <w:rPr>
-          <w:rFonts w:ascii="Courier New" w:hAnsi="Courier New" w:cs="Courier New"/>
-        </w:rPr>
-        <w:t xml:space="preserve">sudo ln -s </w:t>
+      <w:proofErr w:type="spellStart"/>
+      <w:r>
+        <w:rPr>
+          <w:rFonts w:ascii="Courier New" w:hAnsi="Courier New" w:cs="Courier New"/>
+        </w:rPr>
+        <w:t>sudo</w:t>
+      </w:r>
+      <w:proofErr w:type="spellEnd"/>
+      <w:r>
+        <w:rPr>
+          <w:rFonts w:ascii="Courier New" w:hAnsi="Courier New" w:cs="Courier New"/>
+        </w:rPr>
+        <w:t xml:space="preserve"> ln -s </w:t>
       </w:r>
       <w:r>
         <w:rPr>
@@ -2703,7 +4182,23 @@
         <w:br/>
       </w:r>
       <w:r>
-        <w:t>The other options instruct sshfs to allow compression (-C) and send keep alives every 30 seconds and allow 5 timeout responses before giving up.</w:t>
+        <w:t xml:space="preserve">The other options instruct </w:t>
+      </w:r>
+      <w:proofErr w:type="spellStart"/>
+      <w:r>
+        <w:t>sshfs</w:t>
+      </w:r>
+      <w:proofErr w:type="spellEnd"/>
+      <w:r>
+        <w:t xml:space="preserve"> to allow compression (-C) and send keep </w:t>
+      </w:r>
+      <w:proofErr w:type="spellStart"/>
+      <w:r>
+        <w:t>alives</w:t>
+      </w:r>
+      <w:proofErr w:type="spellEnd"/>
+      <w:r>
+        <w:t xml:space="preserve"> every 30 seconds and allow 5 timeout responses before giving up.</w:t>
       </w:r>
     </w:p>
     <w:p>
@@ -2720,11 +4215,33 @@
       <w:r>
         <w:tab/>
       </w:r>
-      <w:r>
-        <w:rPr>
-          <w:rFonts w:ascii="Courier New" w:hAnsi="Courier New" w:cs="Courier New"/>
-        </w:rPr>
-        <w:t>fusermount -u ~/tacc/</w:t>
+      <w:proofErr w:type="spellStart"/>
+      <w:r>
+        <w:rPr>
+          <w:rFonts w:ascii="Courier New" w:hAnsi="Courier New" w:cs="Courier New"/>
+        </w:rPr>
+        <w:t>fusermount</w:t>
+      </w:r>
+      <w:proofErr w:type="spellEnd"/>
+      <w:r>
+        <w:rPr>
+          <w:rFonts w:ascii="Courier New" w:hAnsi="Courier New" w:cs="Courier New"/>
+        </w:rPr>
+        <w:t xml:space="preserve"> -u ~/</w:t>
+      </w:r>
+      <w:proofErr w:type="spellStart"/>
+      <w:r>
+        <w:rPr>
+          <w:rFonts w:ascii="Courier New" w:hAnsi="Courier New" w:cs="Courier New"/>
+        </w:rPr>
+        <w:t>tacc</w:t>
+      </w:r>
+      <w:proofErr w:type="spellEnd"/>
+      <w:r>
+        <w:rPr>
+          <w:rFonts w:ascii="Courier New" w:hAnsi="Courier New" w:cs="Courier New"/>
+        </w:rPr>
+        <w:t>/</w:t>
       </w:r>
       <w:r>
         <w:rPr>
@@ -2780,6 +4297,9 @@
         <w:t>2</w:t>
       </w:r>
       <w:r>
+        <w:t>.1</w:t>
+      </w:r>
+      <w:r>
         <w:t xml:space="preserve"> source path, you must add that path to your system path so that Python can locate the APIs. To do so, add the following code to the top of your Python script:</w:t>
       </w:r>
     </w:p>
@@ -2802,17 +4322,41 @@
         </w:rPr>
         <w:br/>
       </w:r>
-      <w:r>
-        <w:rPr>
-          <w:rFonts w:ascii="Courier New" w:hAnsi="Courier New" w:cs="Courier New"/>
-        </w:rPr>
-        <w:t>sys.path.append</w:t>
-      </w:r>
-      <w:r>
-        <w:rPr>
-          <w:rFonts w:ascii="Courier New" w:hAnsi="Courier New" w:cs="Courier New"/>
-        </w:rPr>
-        <w:t>(&lt;path to elixer</w:t>
+      <w:proofErr w:type="spellStart"/>
+      <w:proofErr w:type="gramStart"/>
+      <w:r>
+        <w:rPr>
+          <w:rFonts w:ascii="Courier New" w:hAnsi="Courier New" w:cs="Courier New"/>
+        </w:rPr>
+        <w:t>sys.path</w:t>
+      </w:r>
+      <w:proofErr w:type="gramEnd"/>
+      <w:r>
+        <w:rPr>
+          <w:rFonts w:ascii="Courier New" w:hAnsi="Courier New" w:cs="Courier New"/>
+        </w:rPr>
+        <w:t>.append</w:t>
+      </w:r>
+      <w:proofErr w:type="spellEnd"/>
+      <w:r>
+        <w:rPr>
+          <w:rFonts w:ascii="Courier New" w:hAnsi="Courier New" w:cs="Courier New"/>
+        </w:rPr>
+        <w:t xml:space="preserve">(&lt;path to </w:t>
+      </w:r>
+      <w:proofErr w:type="spellStart"/>
+      <w:r>
+        <w:rPr>
+          <w:rFonts w:ascii="Courier New" w:hAnsi="Courier New" w:cs="Courier New"/>
+        </w:rPr>
+        <w:t>elixer</w:t>
+      </w:r>
+      <w:proofErr w:type="spellEnd"/>
+      <w:r>
+        <w:rPr>
+          <w:rFonts w:ascii="Courier New" w:hAnsi="Courier New" w:cs="Courier New"/>
+        </w:rPr>
+        <w:t>&gt;</w:t>
       </w:r>
       <w:r>
         <w:rPr>
@@ -2848,14 +4392,42 @@
         <w:rPr>
           <w:rFonts w:ascii="Courier New" w:hAnsi="Courier New" w:cs="Courier New"/>
         </w:rPr>
-        <w:t>from elixer import catalogs</w:t>
+        <w:t xml:space="preserve">from </w:t>
+      </w:r>
+      <w:proofErr w:type="spellStart"/>
+      <w:r>
+        <w:rPr>
+          <w:rFonts w:ascii="Courier New" w:hAnsi="Courier New" w:cs="Courier New"/>
+        </w:rPr>
+        <w:t>elixer</w:t>
+      </w:r>
+      <w:proofErr w:type="spellEnd"/>
+      <w:r>
+        <w:rPr>
+          <w:rFonts w:ascii="Courier New" w:hAnsi="Courier New" w:cs="Courier New"/>
+        </w:rPr>
+        <w:t xml:space="preserve"> import catalogs</w:t>
       </w:r>
       <w:r>
         <w:rPr>
           <w:rFonts w:ascii="Courier New" w:hAnsi="Courier New" w:cs="Courier New"/>
         </w:rPr>
         <w:br/>
-        <w:t>from elixer import classify</w:t>
+        <w:t xml:space="preserve">from </w:t>
+      </w:r>
+      <w:proofErr w:type="spellStart"/>
+      <w:r>
+        <w:rPr>
+          <w:rFonts w:ascii="Courier New" w:hAnsi="Courier New" w:cs="Courier New"/>
+        </w:rPr>
+        <w:t>elixer</w:t>
+      </w:r>
+      <w:proofErr w:type="spellEnd"/>
+      <w:r>
+        <w:rPr>
+          <w:rFonts w:ascii="Courier New" w:hAnsi="Courier New" w:cs="Courier New"/>
+        </w:rPr>
+        <w:t xml:space="preserve"> import classify</w:t>
       </w:r>
     </w:p>
     <w:p>
@@ -2879,13 +4451,12 @@
         </w:rPr>
         <w:t>help(catalogs)</w:t>
       </w:r>
-    </w:p>
-    <w:p>
-      <w:pPr>
-        <w:rPr>
-          <w:rFonts w:ascii="Courier New" w:hAnsi="Courier New" w:cs="Courier New"/>
-        </w:rPr>
-      </w:pPr>
+      <w:r>
+        <w:rPr>
+          <w:rFonts w:ascii="Courier New" w:hAnsi="Courier New" w:cs="Courier New"/>
+        </w:rPr>
+        <w:br/>
+      </w:r>
       <w:r>
         <w:rPr>
           <w:rFonts w:ascii="Courier New" w:hAnsi="Courier New" w:cs="Courier New"/>
@@ -2955,11 +4526,19 @@
         </w:rPr>
         <w:t xml:space="preserve">xample </w:t>
       </w:r>
-      <w:r>
-        <w:rPr>
-          <w:rFonts w:cstheme="minorHAnsi"/>
-        </w:rPr>
-        <w:t>iPython Notebook</w:t>
+      <w:proofErr w:type="spellStart"/>
+      <w:r>
+        <w:rPr>
+          <w:rFonts w:cstheme="minorHAnsi"/>
+        </w:rPr>
+        <w:t>iPython</w:t>
+      </w:r>
+      <w:proofErr w:type="spellEnd"/>
+      <w:r>
+        <w:rPr>
+          <w:rFonts w:cstheme="minorHAnsi"/>
+        </w:rPr>
+        <w:t xml:space="preserve"> Notebook</w:t>
       </w:r>
       <w:r>
         <w:rPr>
@@ -2997,12 +4576,14 @@
         </w:rPr>
         <w:t xml:space="preserve"> folder in the </w:t>
       </w:r>
+      <w:proofErr w:type="spellStart"/>
       <w:r>
         <w:rPr>
           <w:rFonts w:ascii="Courier New" w:hAnsi="Courier New" w:cs="Courier New"/>
         </w:rPr>
         <w:t>hetdex_api</w:t>
       </w:r>
+      <w:proofErr w:type="spellEnd"/>
       <w:r>
         <w:rPr>
           <w:rFonts w:cstheme="minorHAnsi"/>
@@ -3041,6 +4622,26 @@
         </w:rPr>
         <w:t>09-ELiXer_Line_Classification.ipynb</w:t>
       </w:r>
+    </w:p>
+    <w:p>
+      <w:pPr>
+        <w:rPr>
+          <w:rFonts w:ascii="Courier New" w:hAnsi="Courier New" w:cs="Courier New"/>
+        </w:rPr>
+      </w:pPr>
+      <w:r>
+        <w:rPr>
+          <w:rFonts w:ascii="Courier New" w:hAnsi="Courier New" w:cs="Courier New"/>
+        </w:rPr>
+        <w:t>15-ELiXer_Report_DB_Access.ipynb</w:t>
+      </w:r>
+    </w:p>
+    <w:p>
+      <w:pPr>
+        <w:rPr>
+          <w:rFonts w:ascii="Courier New" w:hAnsi="Courier New" w:cs="Courier New"/>
+        </w:rPr>
+      </w:pPr>
     </w:p>
     <w:p/>
     <w:p>
@@ -3090,7 +4691,19 @@
         </w:numPr>
       </w:pPr>
       <w:r>
-        <w:t>(upper left) Combined P(LAE)/P(POII) and P(LAE) (see Line Classifications section at the top of this document)</w:t>
+        <w:t>(upper left) Combined P(LAE)/P(POII) and P(</w:t>
+      </w:r>
+      <w:r>
+        <w:t>Ly</w:t>
+      </w:r>
+      <w:r>
+        <w:rPr>
+          <w:rFonts w:cstheme="minorHAnsi"/>
+        </w:rPr>
+        <w:t>α</w:t>
+      </w:r>
+      <w:r>
+        <w:t>) (see Line Classifications section at the top of this document)</w:t>
       </w:r>
     </w:p>
     <w:p>
@@ -3143,7 +4756,15 @@
         </w:numPr>
       </w:pPr>
       <w:r>
-        <w:t>Observation ID (DatevShot_detectdID)</w:t>
+        <w:t>Observation ID (</w:t>
+      </w:r>
+      <w:proofErr w:type="spellStart"/>
+      <w:r>
+        <w:t>DatevShot_detectdID</w:t>
+      </w:r>
+      <w:proofErr w:type="spellEnd"/>
+      <w:r>
+        <w:t>)</w:t>
       </w:r>
     </w:p>
     <w:p>
@@ -3155,7 +4776,15 @@
         </w:numPr>
       </w:pPr>
       <w:r>
-        <w:t>Primary IFU - identifies the SpecID and IFU Slot ID of the IFU that hosts the highest weighted fiber in the detection</w:t>
+        <w:t xml:space="preserve">Primary IFU - identifies the </w:t>
+      </w:r>
+      <w:proofErr w:type="spellStart"/>
+      <w:r>
+        <w:t>SpecID</w:t>
+      </w:r>
+      <w:proofErr w:type="spellEnd"/>
+      <w:r>
+        <w:t xml:space="preserve"> and IFU Slot ID of the IFU that hosts the highest weighted fiber in the detection</w:t>
       </w:r>
     </w:p>
     <w:p>
@@ -3190,9 +4819,11 @@
           <w:numId w:val="2"/>
         </w:numPr>
       </w:pPr>
+      <w:proofErr w:type="spellStart"/>
       <w:r>
         <w:t>LineFlux</w:t>
       </w:r>
+      <w:proofErr w:type="spellEnd"/>
       <w:r>
         <w:t xml:space="preserve"> </w:t>
       </w:r>
@@ -3229,11 +4860,24 @@
           <w:numId w:val="2"/>
         </w:numPr>
       </w:pPr>
-      <w:r>
-        <w:t>Cont(n)</w:t>
-      </w:r>
-      <w:r>
-        <w:t xml:space="preserve">  - estimated continuum</w:t>
+      <w:proofErr w:type="spellStart"/>
+      <w:r>
+        <w:t>Cont</w:t>
+      </w:r>
+      <w:proofErr w:type="spellEnd"/>
+      <w:r>
+        <w:t>(</w:t>
+      </w:r>
+      <w:proofErr w:type="gramStart"/>
+      <w:r>
+        <w:t>n)</w:t>
+      </w:r>
+      <w:r>
+        <w:t xml:space="preserve">  -</w:t>
+      </w:r>
+      <w:proofErr w:type="gramEnd"/>
+      <w:r>
+        <w:t xml:space="preserve"> estimated continuum</w:t>
       </w:r>
       <w:r>
         <w:t xml:space="preserve"> (narrow)</w:t>
@@ -3280,11 +4924,24 @@
           <w:numId w:val="2"/>
         </w:numPr>
       </w:pPr>
-      <w:r>
-        <w:t>Cont(w)</w:t>
-      </w:r>
-      <w:r>
-        <w:t xml:space="preserve">  - estimated continuum</w:t>
+      <w:proofErr w:type="spellStart"/>
+      <w:r>
+        <w:t>Cont</w:t>
+      </w:r>
+      <w:proofErr w:type="spellEnd"/>
+      <w:r>
+        <w:t>(</w:t>
+      </w:r>
+      <w:proofErr w:type="gramStart"/>
+      <w:r>
+        <w:t>w)</w:t>
+      </w:r>
+      <w:r>
+        <w:t xml:space="preserve">  -</w:t>
+      </w:r>
+      <w:proofErr w:type="gramEnd"/>
+      <w:r>
+        <w:t xml:space="preserve"> estimated continuum</w:t>
       </w:r>
       <w:r>
         <w:t xml:space="preserve"> (wide) – using the full spectrum - (erg/s/cm</w:t>
@@ -3325,12 +4982,14 @@
           <w:numId w:val="2"/>
         </w:numPr>
       </w:pPr>
+      <w:proofErr w:type="spellStart"/>
       <w:r>
         <w:t>EW</w:t>
       </w:r>
       <w:r>
         <w:t>r</w:t>
       </w:r>
+      <w:proofErr w:type="spellEnd"/>
       <w:r>
         <w:t xml:space="preserve"> – estimated rest frame equivalent width, assuming Lyα and using the HETDEX estimated</w:t>
       </w:r>
@@ -3353,7 +5012,11 @@
         </w:numPr>
       </w:pPr>
       <w:r>
-        <w:t>S/N – SNR of the detection,</w:t>
+        <w:t xml:space="preserve">S/N – SNR of the </w:t>
+      </w:r>
+      <w:proofErr w:type="gramStart"/>
+      <w:r>
+        <w:t>detection,</w:t>
       </w:r>
       <w:r>
         <w:t xml:space="preserve"> </w:t>
@@ -3361,6 +5024,7 @@
       <w:r>
         <w:t xml:space="preserve"> χ</w:t>
       </w:r>
+      <w:proofErr w:type="gramEnd"/>
       <w:r>
         <w:rPr>
           <w:vertAlign w:val="superscript"/>
@@ -3380,28 +5044,45 @@
         </w:numPr>
       </w:pPr>
       <w:r>
-        <w:t>P(LAE)/P(OII) – ratio using the HETDEX EW</w:t>
+        <w:t xml:space="preserve">P(LAE)/P(OII) – ratio using the HETDEX </w:t>
+      </w:r>
+      <w:proofErr w:type="spellStart"/>
+      <w:r>
+        <w:t>EW</w:t>
       </w:r>
       <w:r>
         <w:t>r</w:t>
       </w:r>
+      <w:proofErr w:type="spellEnd"/>
       <w:r>
         <w:t xml:space="preserve"> and </w:t>
       </w:r>
-      <w:r>
-        <w:t xml:space="preserve">Cont(n) AND the </w:t>
-      </w:r>
+      <w:proofErr w:type="spellStart"/>
+      <w:r>
+        <w:t>Cont</w:t>
+      </w:r>
+      <w:proofErr w:type="spellEnd"/>
+      <w:r>
+        <w:t xml:space="preserve">(n) AND the </w:t>
+      </w:r>
+      <w:proofErr w:type="spellStart"/>
       <w:r>
         <w:t>EW</w:t>
       </w:r>
       <w:r>
         <w:t>r</w:t>
       </w:r>
+      <w:proofErr w:type="spellEnd"/>
       <w:r>
         <w:t xml:space="preserve"> and </w:t>
       </w:r>
-      <w:r>
-        <w:t>Cont(w)</w:t>
+      <w:proofErr w:type="spellStart"/>
+      <w:r>
+        <w:t>Cont</w:t>
+      </w:r>
+      <w:proofErr w:type="spellEnd"/>
+      <w:r>
+        <w:t>(w)</w:t>
       </w:r>
     </w:p>
     <w:p>
@@ -3412,8 +5093,21 @@
           <w:numId w:val="2"/>
         </w:numPr>
       </w:pPr>
-      <w:r>
-        <w:t>LyA z – the redshift assuming a Lyα identification ,  OII z – the redshift assuming an OII identification</w:t>
+      <w:proofErr w:type="spellStart"/>
+      <w:r>
+        <w:t>LyA</w:t>
+      </w:r>
+      <w:proofErr w:type="spellEnd"/>
+      <w:r>
+        <w:t xml:space="preserve"> z – the redshift assuming a Lyα </w:t>
+      </w:r>
+      <w:proofErr w:type="gramStart"/>
+      <w:r>
+        <w:t>identification ,</w:t>
+      </w:r>
+      <w:proofErr w:type="gramEnd"/>
+      <w:r>
+        <w:t xml:space="preserve">  OII z – the redshift assuming an OII identification</w:t>
       </w:r>
     </w:p>
     <w:p>
@@ -3448,15 +5142,67 @@
           <w:color w:val="000000"/>
           <w:shd w:val="clear" w:color="auto" w:fill="FFFFFF"/>
         </w:rPr>
-        <w:t>Cutouts from the HETDEX dataframe(s) in reverse (dark = high count) that cover the wavelength region and fibers of the emission detection. The top most row is a sum of the lower (up to) four rows. Each of the lower (up to) four rows represents one fiber (multiple exposures may be present), but is approximate to 3 fibers tall on the CCD. The first column is from the reduced science frame (green pixels represent masked cosmic ray strikes). The second column is from the pixel flat and the third is a Gaussian smoothed representation of the first column. The text to the left is a (normalized to 1.0) weight of the fiber (the highest weighted fibers are displayed in descending order</w:t>
-      </w:r>
-      <w:r>
-        <w:rPr>
-          <w:rFonts w:cs="Arial"/>
-          <w:color w:val="000000"/>
-          <w:shd w:val="clear" w:color="auto" w:fill="FFFFFF"/>
-        </w:rPr>
-        <w:t>) followed by the absolute fiber number (1-448) for the CCD.</w:t>
+        <w:t xml:space="preserve">Cutouts from the HETDEX </w:t>
+      </w:r>
+      <w:proofErr w:type="spellStart"/>
+      <w:r>
+        <w:rPr>
+          <w:rFonts w:cs="Arial"/>
+          <w:color w:val="000000"/>
+          <w:shd w:val="clear" w:color="auto" w:fill="FFFFFF"/>
+        </w:rPr>
+        <w:t>dataframe</w:t>
+      </w:r>
+      <w:proofErr w:type="spellEnd"/>
+      <w:r>
+        <w:rPr>
+          <w:rFonts w:cs="Arial"/>
+          <w:color w:val="000000"/>
+          <w:shd w:val="clear" w:color="auto" w:fill="FFFFFF"/>
+        </w:rPr>
+        <w:t xml:space="preserve">(s) in reverse (dark = high count) that cover the wavelength region and fibers of the emission detection. The </w:t>
+      </w:r>
+      <w:proofErr w:type="gramStart"/>
+      <w:r>
+        <w:rPr>
+          <w:rFonts w:cs="Arial"/>
+          <w:color w:val="000000"/>
+          <w:shd w:val="clear" w:color="auto" w:fill="FFFFFF"/>
+        </w:rPr>
+        <w:t>top most</w:t>
+      </w:r>
+      <w:proofErr w:type="gramEnd"/>
+      <w:r>
+        <w:rPr>
+          <w:rFonts w:cs="Arial"/>
+          <w:color w:val="000000"/>
+          <w:shd w:val="clear" w:color="auto" w:fill="FFFFFF"/>
+        </w:rPr>
+        <w:t xml:space="preserve"> row is a </w:t>
+      </w:r>
+      <w:r>
+        <w:rPr>
+          <w:rFonts w:cs="Arial"/>
+          <w:color w:val="000000"/>
+          <w:shd w:val="clear" w:color="auto" w:fill="FFFFFF"/>
+        </w:rPr>
+        <w:t xml:space="preserve">weighted </w:t>
+      </w:r>
+      <w:r>
+        <w:rPr>
+          <w:rFonts w:cs="Arial"/>
+          <w:color w:val="000000"/>
+          <w:shd w:val="clear" w:color="auto" w:fill="FFFFFF"/>
+        </w:rPr>
+        <w:t xml:space="preserve">sum of </w:t>
+      </w:r>
+      <w:r>
+        <w:rPr>
+          <w:rFonts w:cs="Arial"/>
+          <w:color w:val="000000"/>
+          <w:shd w:val="clear" w:color="auto" w:fill="FFFFFF"/>
+        </w:rPr>
+        <w:t>all</w:t>
       </w:r>
       <w:r>
         <w:rPr>
@@ -3472,15 +5218,142 @@
           <w:color w:val="000000"/>
           <w:shd w:val="clear" w:color="auto" w:fill="FFFFFF"/>
         </w:rPr>
-        <w:t>The text to the right (you may have to zoom in to read it) shows additional data (the distance in arcsec to the detection center, the X,Y position if viewing in DS9, the date_shot_exposure#, and the IFUSlot_Amp_Fiber#). Each plot is centered on the fiber's (interpolated) fractional pixel corresponding to the detected emission line wavelength.</w:t>
-      </w:r>
-      <w:r>
-        <w:rPr>
-          <w:rFonts w:cs="Arial"/>
-          <w:color w:val="000000"/>
-          <w:shd w:val="clear" w:color="auto" w:fill="FFFFFF"/>
-        </w:rPr>
-        <w:t xml:space="preserve"> The </w:t>
+        <w:t>fibers that comprise the detection (not just the top four fibers that follow)</w:t>
+      </w:r>
+      <w:r>
+        <w:rPr>
+          <w:rFonts w:cs="Arial"/>
+          <w:color w:val="000000"/>
+          <w:shd w:val="clear" w:color="auto" w:fill="FFFFFF"/>
+        </w:rPr>
+        <w:t>. Each of the lower (up to) four rows represents one fiber (multiple exposures may be present</w:t>
+      </w:r>
+      <w:proofErr w:type="gramStart"/>
+      <w:r>
+        <w:rPr>
+          <w:rFonts w:cs="Arial"/>
+          <w:color w:val="000000"/>
+          <w:shd w:val="clear" w:color="auto" w:fill="FFFFFF"/>
+        </w:rPr>
+        <w:t>), but</w:t>
+      </w:r>
+      <w:proofErr w:type="gramEnd"/>
+      <w:r>
+        <w:rPr>
+          <w:rFonts w:cs="Arial"/>
+          <w:color w:val="000000"/>
+          <w:shd w:val="clear" w:color="auto" w:fill="FFFFFF"/>
+        </w:rPr>
+        <w:t xml:space="preserve"> is approximate to 3 fibers tall on the CCD. The first column is from the reduced science frame (green pixels represent masked cosmic ray strikes). The second column is from the pixel flat and the third is a Gaussian smoothed representation of the first column. The text to the left is a (normalized to 1.0) weight of the fiber (the highest weighted fibers are displayed in descending order</w:t>
+      </w:r>
+      <w:r>
+        <w:rPr>
+          <w:rFonts w:cs="Arial"/>
+          <w:color w:val="000000"/>
+          <w:shd w:val="clear" w:color="auto" w:fill="FFFFFF"/>
+        </w:rPr>
+        <w:t xml:space="preserve">) followed by the </w:t>
+      </w:r>
+      <w:r>
+        <w:rPr>
+          <w:rFonts w:cs="Arial"/>
+          <w:color w:val="000000"/>
+          <w:shd w:val="clear" w:color="auto" w:fill="FFFFFF"/>
+        </w:rPr>
+        <w:t xml:space="preserve">fiber model fit </w:t>
+      </w:r>
+      <w:r>
+        <w:rPr>
+          <w:rFonts w:cstheme="minorHAnsi"/>
+          <w:color w:val="000000"/>
+          <w:shd w:val="clear" w:color="auto" w:fill="FFFFFF"/>
+        </w:rPr>
+        <w:t>χ</w:t>
+      </w:r>
+      <w:r>
+        <w:rPr>
+          <w:rFonts w:cstheme="minorHAnsi"/>
+          <w:color w:val="000000"/>
+          <w:shd w:val="clear" w:color="auto" w:fill="FFFFFF"/>
+          <w:vertAlign w:val="superscript"/>
+        </w:rPr>
+        <w:t>2</w:t>
+      </w:r>
+      <w:r>
+        <w:rPr>
+          <w:rFonts w:cstheme="minorHAnsi"/>
+          <w:color w:val="000000"/>
+          <w:shd w:val="clear" w:color="auto" w:fill="FFFFFF"/>
+        </w:rPr>
+        <w:t xml:space="preserve"> , and the </w:t>
+      </w:r>
+      <w:r>
+        <w:rPr>
+          <w:rFonts w:cs="Arial"/>
+          <w:color w:val="000000"/>
+          <w:shd w:val="clear" w:color="auto" w:fill="FFFFFF"/>
+        </w:rPr>
+        <w:t>absolute fiber number (1-448) for the CCD.</w:t>
+      </w:r>
+      <w:r>
+        <w:rPr>
+          <w:rFonts w:cs="Arial"/>
+          <w:color w:val="000000"/>
+          <w:shd w:val="clear" w:color="auto" w:fill="FFFFFF"/>
+        </w:rPr>
+        <w:t xml:space="preserve"> </w:t>
+      </w:r>
+      <w:r>
+        <w:rPr>
+          <w:rFonts w:cs="Arial"/>
+          <w:color w:val="000000"/>
+          <w:shd w:val="clear" w:color="auto" w:fill="FFFFFF"/>
+        </w:rPr>
+        <w:t>The text to the right (you may have to zoom in to read it) shows additional data (the distance in arcsec to the detection center, the X,Y position if viewing in DS9, the date</w:t>
+      </w:r>
+      <w:r>
+        <w:rPr>
+          <w:rFonts w:cs="Arial"/>
+          <w:color w:val="000000"/>
+          <w:shd w:val="clear" w:color="auto" w:fill="FFFFFF"/>
+        </w:rPr>
+        <w:t xml:space="preserve"> of the observation, the </w:t>
+      </w:r>
+      <w:proofErr w:type="spellStart"/>
+      <w:r>
+        <w:rPr>
+          <w:rFonts w:cs="Arial"/>
+          <w:color w:val="000000"/>
+          <w:shd w:val="clear" w:color="auto" w:fill="FFFFFF"/>
+        </w:rPr>
+        <w:t>shot_exposure</w:t>
+      </w:r>
+      <w:proofErr w:type="spellEnd"/>
+      <w:r>
+        <w:rPr>
+          <w:rFonts w:cs="Arial"/>
+          <w:color w:val="000000"/>
+          <w:shd w:val="clear" w:color="auto" w:fill="FFFFFF"/>
+        </w:rPr>
+        <w:t xml:space="preserve">#, and the </w:t>
+      </w:r>
+      <w:proofErr w:type="spellStart"/>
+      <w:r>
+        <w:rPr>
+          <w:rFonts w:cs="Arial"/>
+          <w:color w:val="000000"/>
+          <w:shd w:val="clear" w:color="auto" w:fill="FFFFFF"/>
+        </w:rPr>
+        <w:t>IFUSlot_Amp_Fiber</w:t>
+      </w:r>
+      <w:proofErr w:type="spellEnd"/>
+      <w:r>
+        <w:rPr>
+          <w:rFonts w:cs="Arial"/>
+          <w:color w:val="000000"/>
+          <w:shd w:val="clear" w:color="auto" w:fill="FFFFFF"/>
+        </w:rPr>
+        <w:t xml:space="preserve">#). Each plot is centered on the fiber's </w:t>
       </w:r>
       <w:r>
         <w:rPr>
@@ -3489,7 +5362,23 @@
           <w:shd w:val="clear" w:color="auto" w:fill="FFFFFF"/>
         </w:rPr>
         <w:lastRenderedPageBreak/>
-        <w:t>border is colored to match with panels (4) and (7). Green colored pixels are cosmic ray or other defects.</w:t>
+        <w:t>(interpolated) fractional pixel corresponding to the detected emission line wavelength.</w:t>
+      </w:r>
+      <w:r>
+        <w:rPr>
+          <w:rFonts w:cs="Arial"/>
+          <w:color w:val="000000"/>
+          <w:shd w:val="clear" w:color="auto" w:fill="FFFFFF"/>
+        </w:rPr>
+        <w:t xml:space="preserve"> The border is colored to match with panels (4) and (7). Green colored pixels are cosmic ray or other defects.</w:t>
+      </w:r>
+      <w:r>
+        <w:rPr>
+          <w:rFonts w:cs="Arial"/>
+          <w:color w:val="000000"/>
+          <w:shd w:val="clear" w:color="auto" w:fill="FFFFFF"/>
+        </w:rPr>
+        <w:t xml:space="preserve"> Red colored pixels in the Pixel Flat column indicate possible defects in the Pixel Flat where the signal could be artificially (and incorrectly) modified (that is, beware of red-blobs that correspond to what appears to be emission).</w:t>
       </w:r>
     </w:p>
     <w:p>
@@ -3568,7 +5457,27 @@
           <w:color w:val="000000"/>
           <w:shd w:val="clear" w:color="auto" w:fill="FFFFFF"/>
         </w:rPr>
-        <w:t xml:space="preserve"> The left of the two images has not had the sky subtracted where the right image has been sky subtracted. The x,y values under the title are the DS9 pixel coordinated of the center of the frame.</w:t>
+        <w:t xml:space="preserve"> The left of the two images has not had the sky subtracted where the right image has been sky subtracted. The </w:t>
+      </w:r>
+      <w:proofErr w:type="spellStart"/>
+      <w:proofErr w:type="gramStart"/>
+      <w:r>
+        <w:rPr>
+          <w:rFonts w:cs="Arial"/>
+          <w:color w:val="000000"/>
+          <w:shd w:val="clear" w:color="auto" w:fill="FFFFFF"/>
+        </w:rPr>
+        <w:t>x,y</w:t>
+      </w:r>
+      <w:proofErr w:type="spellEnd"/>
+      <w:proofErr w:type="gramEnd"/>
+      <w:r>
+        <w:rPr>
+          <w:rFonts w:cs="Arial"/>
+          <w:color w:val="000000"/>
+          <w:shd w:val="clear" w:color="auto" w:fill="FFFFFF"/>
+        </w:rPr>
+        <w:t xml:space="preserve"> values under the title are the DS9 pixel coordinated of the center of the frame.</w:t>
       </w:r>
     </w:p>
     <w:p>
@@ -3782,7 +5691,23 @@
           <w:color w:val="000000"/>
           <w:shd w:val="clear" w:color="auto" w:fill="FFFFFF"/>
         </w:rPr>
-        <w:t>(based on angular separation to the target center IF it falls within the red search box). Warning! As noted in the Caveats section at the beginning of the document, spatial extent is NOT yet considered.</w:t>
+        <w:t>(based on angular separation to the target center IF it falls within the red search box). Warning! As noted in the Caveats section at the beginning of the document, spatial extent is NOT yet considered</w:t>
+      </w:r>
+      <w:r>
+        <w:rPr>
+          <w:rFonts w:cs="Arial"/>
+          <w:color w:val="000000"/>
+          <w:shd w:val="clear" w:color="auto" w:fill="FFFFFF"/>
+        </w:rPr>
+        <w:t xml:space="preserve"> (and is often not available in the imported catalog)</w:t>
+      </w:r>
+      <w:r>
+        <w:rPr>
+          <w:rFonts w:cs="Arial"/>
+          <w:color w:val="000000"/>
+          <w:shd w:val="clear" w:color="auto" w:fill="FFFFFF"/>
+        </w:rPr>
+        <w:t>.</w:t>
       </w:r>
       <w:r>
         <w:rPr>
@@ -3830,7 +5755,25 @@
           <w:color w:val="000000"/>
           <w:shd w:val="clear" w:color="auto" w:fill="FFFFFF"/>
         </w:rPr>
-        <w:t xml:space="preserve">Additional SourceExtractor object aperture ellipses are shown in white. </w:t>
+        <w:t xml:space="preserve">Additional </w:t>
+      </w:r>
+      <w:proofErr w:type="spellStart"/>
+      <w:r>
+        <w:rPr>
+          <w:rFonts w:cs="Arial"/>
+          <w:color w:val="000000"/>
+          <w:shd w:val="clear" w:color="auto" w:fill="FFFFFF"/>
+        </w:rPr>
+        <w:t>SourceExtractor</w:t>
+      </w:r>
+      <w:proofErr w:type="spellEnd"/>
+      <w:r>
+        <w:rPr>
+          <w:rFonts w:cs="Arial"/>
+          <w:color w:val="000000"/>
+          <w:shd w:val="clear" w:color="auto" w:fill="FFFFFF"/>
+        </w:rPr>
+        <w:t xml:space="preserve"> object aperture ellipses are shown in white. </w:t>
       </w:r>
       <w:r>
         <w:rPr>
@@ -3870,15 +5813,42 @@
           <w:color w:val="000000"/>
           <w:shd w:val="clear" w:color="auto" w:fill="FFFFFF"/>
         </w:rPr>
-        <w:t>radius of the annulus</w:t>
-      </w:r>
-      <w:r>
-        <w:rPr>
-          <w:rFonts w:cs="Arial"/>
-          <w:color w:val="000000"/>
-          <w:shd w:val="clear" w:color="auto" w:fill="FFFFFF"/>
-        </w:rPr>
-        <w:t>, the restframe EW (assuming Ly</w:t>
+        <w:t xml:space="preserve">radius of </w:t>
+      </w:r>
+      <w:r>
+        <w:rPr>
+          <w:rFonts w:cs="Arial"/>
+          <w:color w:val="000000"/>
+          <w:shd w:val="clear" w:color="auto" w:fill="FFFFFF"/>
+        </w:rPr>
+        <w:lastRenderedPageBreak/>
+        <w:t>the annulus</w:t>
+      </w:r>
+      <w:r>
+        <w:rPr>
+          <w:rFonts w:cs="Arial"/>
+          <w:color w:val="000000"/>
+          <w:shd w:val="clear" w:color="auto" w:fill="FFFFFF"/>
+        </w:rPr>
+        <w:t xml:space="preserve">, the </w:t>
+      </w:r>
+      <w:proofErr w:type="spellStart"/>
+      <w:r>
+        <w:rPr>
+          <w:rFonts w:cs="Arial"/>
+          <w:color w:val="000000"/>
+          <w:shd w:val="clear" w:color="auto" w:fill="FFFFFF"/>
+        </w:rPr>
+        <w:t>restframe</w:t>
+      </w:r>
+      <w:proofErr w:type="spellEnd"/>
+      <w:r>
+        <w:rPr>
+          <w:rFonts w:cs="Arial"/>
+          <w:color w:val="000000"/>
+          <w:shd w:val="clear" w:color="auto" w:fill="FFFFFF"/>
+        </w:rPr>
+        <w:t xml:space="preserve"> EW (assuming Ly</w:t>
       </w:r>
       <w:r>
         <w:rPr>
@@ -3974,7 +5944,6 @@
           <w:color w:val="000000"/>
           <w:shd w:val="clear" w:color="auto" w:fill="FFFFFF"/>
         </w:rPr>
-        <w:lastRenderedPageBreak/>
         <w:t>Separation – angular separation (in arcsecs) between the HETDEX position and the reported (center) position in the catalog. Again, spatial extent is NOT considered at this time.</w:t>
       </w:r>
     </w:p>
@@ -3992,7 +5961,47 @@
           <w:color w:val="000000"/>
           <w:shd w:val="clear" w:color="auto" w:fill="FFFFFF"/>
         </w:rPr>
-        <w:t>1-p(rand) – a limited estimate of the probability that the catalog target is a random match based on the magnitude of the target and the distribution of similar magnitudes in increasing distance annuli from randomly sampled positions. This is a sorting measure only and is predominantly based on angular distance.</w:t>
+        <w:t>Match score</w:t>
+      </w:r>
+      <w:r>
+        <w:rPr>
+          <w:rFonts w:cs="Arial"/>
+          <w:color w:val="000000"/>
+          <w:shd w:val="clear" w:color="auto" w:fill="FFFFFF"/>
+        </w:rPr>
+        <w:t xml:space="preserve"> – a limited estimate of the probability that the catalog target </w:t>
+      </w:r>
+      <w:r>
+        <w:rPr>
+          <w:rFonts w:cs="Arial"/>
+          <w:color w:val="000000"/>
+          <w:shd w:val="clear" w:color="auto" w:fill="FFFFFF"/>
+        </w:rPr>
+        <w:t>is a good match for the HETDEX detection</w:t>
+      </w:r>
+      <w:r>
+        <w:rPr>
+          <w:rFonts w:cs="Arial"/>
+          <w:color w:val="000000"/>
+          <w:shd w:val="clear" w:color="auto" w:fill="FFFFFF"/>
+        </w:rPr>
+        <w:t>. This is a sorting measure only and is predominantly based on angular distance</w:t>
+      </w:r>
+      <w:r>
+        <w:rPr>
+          <w:rFonts w:cs="Arial"/>
+          <w:color w:val="000000"/>
+          <w:shd w:val="clear" w:color="auto" w:fill="FFFFFF"/>
+        </w:rPr>
+        <w:t>, alignment with Source Extractor, and magnitude</w:t>
+      </w:r>
+      <w:r>
+        <w:rPr>
+          <w:rFonts w:cs="Arial"/>
+          <w:color w:val="000000"/>
+          <w:shd w:val="clear" w:color="auto" w:fill="FFFFFF"/>
+        </w:rPr>
+        <w:t>.</w:t>
       </w:r>
     </w:p>
     <w:p>
@@ -4040,7 +6049,23 @@
         </w:numPr>
       </w:pPr>
       <w:r>
-        <w:t xml:space="preserve">Est LyA rest-Ew – the rest frame equivalent width estimate assuming the line is </w:t>
+        <w:t xml:space="preserve">Est </w:t>
+      </w:r>
+      <w:proofErr w:type="spellStart"/>
+      <w:r>
+        <w:t>LyA</w:t>
+      </w:r>
+      <w:proofErr w:type="spellEnd"/>
+      <w:r>
+        <w:t xml:space="preserve"> rest-</w:t>
+      </w:r>
+      <w:proofErr w:type="spellStart"/>
+      <w:r>
+        <w:t>Ew</w:t>
+      </w:r>
+      <w:proofErr w:type="spellEnd"/>
+      <w:r>
+        <w:t xml:space="preserve"> – the rest frame equivalent width estimate assuming the line is </w:t>
       </w:r>
       <w:r>
         <w:t>Lyα</w:t>
@@ -4058,7 +6083,15 @@
         </w:numPr>
       </w:pPr>
       <w:r>
-        <w:t>Est OII rest-Ew – the rest frame equivalent width estimate assuming the line is OII with the line flux from HETDEX and the continuum estimate from the catalog</w:t>
+        <w:t>Est OII rest-</w:t>
+      </w:r>
+      <w:proofErr w:type="spellStart"/>
+      <w:r>
+        <w:t>Ew</w:t>
+      </w:r>
+      <w:proofErr w:type="spellEnd"/>
+      <w:r>
+        <w:t xml:space="preserve"> – the rest frame equivalent width estimate assuming the line is OII with the line flux from HETDEX and the continuum estimate from the catalog</w:t>
       </w:r>
     </w:p>
     <w:p>
@@ -4153,9 +6186,9 @@
           <w:noProof/>
         </w:rPr>
         <w:drawing>
-          <wp:inline distT="0" distB="0" distL="0" distR="0" wp14:anchorId="205A8E02" wp14:editId="4AF5C797">
-            <wp:extent cx="5943600" cy="4389120"/>
-            <wp:effectExtent l="19050" t="19050" r="19050" b="11430"/>
+          <wp:inline distT="0" distB="0" distL="0" distR="0" wp14:anchorId="205A8E02" wp14:editId="03B37EF4">
+            <wp:extent cx="5943600" cy="4046050"/>
+            <wp:effectExtent l="19050" t="19050" r="19050" b="12065"/>
             <wp:docPr id="1" name="Picture 1"/>
             <wp:cNvGraphicFramePr>
               <a:graphicFrameLocks xmlns:a="http://schemas.openxmlformats.org/drawingml/2006/main" noChangeAspect="1"/>
@@ -4170,14 +6203,13 @@
                     </pic:cNvPicPr>
                   </pic:nvPicPr>
                   <pic:blipFill>
-                    <a:blip r:embed="rId8">
+                    <a:blip r:embed="rId9" cstate="print">
                       <a:extLst>
                         <a:ext uri="{28A0092B-C50C-407E-A947-70E740481C1C}">
                           <a14:useLocalDpi xmlns:a14="http://schemas.microsoft.com/office/drawing/2010/main" val="0"/>
                         </a:ext>
                       </a:extLst>
                     </a:blip>
-                    <a:srcRect/>
                     <a:stretch>
                       <a:fillRect/>
                     </a:stretch>
@@ -4185,7 +6217,7 @@
                   <pic:spPr bwMode="auto">
                     <a:xfrm>
                       <a:off x="0" y="0"/>
-                      <a:ext cx="5943600" cy="4389120"/>
+                      <a:ext cx="5943600" cy="4046050"/>
                     </a:xfrm>
                     <a:prstGeom prst="rect">
                       <a:avLst/>
@@ -4222,9 +6254,9 @@
           <w:noProof/>
         </w:rPr>
         <w:drawing>
-          <wp:inline distT="0" distB="0" distL="0" distR="0" wp14:anchorId="63540414" wp14:editId="2F72138B">
-            <wp:extent cx="5934075" cy="4276725"/>
-            <wp:effectExtent l="19050" t="19050" r="28575" b="28575"/>
+          <wp:inline distT="0" distB="0" distL="0" distR="0" wp14:anchorId="63540414" wp14:editId="09443F90">
+            <wp:extent cx="5934075" cy="4039566"/>
+            <wp:effectExtent l="19050" t="19050" r="9525" b="18415"/>
             <wp:docPr id="8" name="Picture 8"/>
             <wp:cNvGraphicFramePr>
               <a:graphicFrameLocks xmlns:a="http://schemas.openxmlformats.org/drawingml/2006/main" noChangeAspect="1"/>
@@ -4239,14 +6271,13 @@
                     </pic:cNvPicPr>
                   </pic:nvPicPr>
                   <pic:blipFill>
-                    <a:blip r:embed="rId9">
+                    <a:blip r:embed="rId10" cstate="print">
                       <a:extLst>
                         <a:ext uri="{28A0092B-C50C-407E-A947-70E740481C1C}">
                           <a14:useLocalDpi xmlns:a14="http://schemas.microsoft.com/office/drawing/2010/main" val="0"/>
                         </a:ext>
                       </a:extLst>
                     </a:blip>
-                    <a:srcRect/>
                     <a:stretch>
                       <a:fillRect/>
                     </a:stretch>
@@ -4254,7 +6285,7 @@
                   <pic:spPr bwMode="auto">
                     <a:xfrm>
                       <a:off x="0" y="0"/>
-                      <a:ext cx="5934075" cy="4276725"/>
+                      <a:ext cx="5934075" cy="4039566"/>
                     </a:xfrm>
                     <a:prstGeom prst="rect">
                       <a:avLst/>
@@ -4291,9 +6322,9 @@
           <w:noProof/>
         </w:rPr>
         <w:drawing>
-          <wp:inline distT="0" distB="0" distL="0" distR="0" wp14:anchorId="4098E19B" wp14:editId="3F1A1B16">
-            <wp:extent cx="5943600" cy="4048125"/>
-            <wp:effectExtent l="19050" t="19050" r="19050" b="28575"/>
+          <wp:inline distT="0" distB="0" distL="0" distR="0" wp14:anchorId="4098E19B" wp14:editId="09471E5D">
+            <wp:extent cx="5943600" cy="4046050"/>
+            <wp:effectExtent l="19050" t="19050" r="19050" b="12065"/>
             <wp:docPr id="9" name="Picture 9"/>
             <wp:cNvGraphicFramePr>
               <a:graphicFrameLocks xmlns:a="http://schemas.openxmlformats.org/drawingml/2006/main" noChangeAspect="1"/>
@@ -4308,14 +6339,13 @@
                     </pic:cNvPicPr>
                   </pic:nvPicPr>
                   <pic:blipFill>
-                    <a:blip r:embed="rId10">
+                    <a:blip r:embed="rId11" cstate="print">
                       <a:extLst>
                         <a:ext uri="{28A0092B-C50C-407E-A947-70E740481C1C}">
                           <a14:useLocalDpi xmlns:a14="http://schemas.microsoft.com/office/drawing/2010/main" val="0"/>
                         </a:ext>
                       </a:extLst>
                     </a:blip>
-                    <a:srcRect/>
                     <a:stretch>
                       <a:fillRect/>
                     </a:stretch>
@@ -4323,7 +6353,7 @@
                   <pic:spPr bwMode="auto">
                     <a:xfrm>
                       <a:off x="0" y="0"/>
-                      <a:ext cx="5943600" cy="4048125"/>
+                      <a:ext cx="5943600" cy="4046050"/>
                     </a:xfrm>
                     <a:prstGeom prst="rect">
                       <a:avLst/>
@@ -4354,7 +6384,7 @@
 </file>
 
 <file path=word/numbering.xml><?xml version="1.0" encoding="utf-8"?>
-<w:numbering xmlns:wpc="http://schemas.microsoft.com/office/word/2010/wordprocessingCanvas" xmlns:cx="http://schemas.microsoft.com/office/drawing/2014/chartex" xmlns:cx1="http://schemas.microsoft.com/office/drawing/2015/9/8/chartex" xmlns:cx2="http://schemas.microsoft.com/office/drawing/2015/10/21/chartex" xmlns:cx3="http://schemas.microsoft.com/office/drawing/2016/5/9/chartex" xmlns:cx4="http://schemas.microsoft.com/office/drawing/2016/5/10/chartex" xmlns:cx5="http://schemas.microsoft.com/office/drawing/2016/5/11/chartex" xmlns:cx6="http://schemas.microsoft.com/office/drawing/2016/5/12/chartex" xmlns:cx7="http://schemas.microsoft.com/office/drawing/2016/5/13/chartex" xmlns:cx8="http://schemas.microsoft.com/office/drawing/2016/5/14/chartex" xmlns:mc="http://schemas.openxmlformats.org/markup-compatibility/2006" xmlns:aink="http://schemas.microsoft.com/office/drawing/2016/ink" xmlns:am3d="http://schemas.microsoft.com/office/drawing/2017/model3d" xmlns:o="urn:schemas-microsoft-com:office:office" xmlns:r="http://schemas.openxmlformats.org/officeDocument/2006/relationships" xmlns:m="http://schemas.openxmlformats.org/officeDocument/2006/math" xmlns:v="urn:schemas-microsoft-com:vml" xmlns:wp14="http://schemas.microsoft.com/office/word/2010/wordprocessingDrawing" xmlns:wp="http://schemas.openxmlformats.org/drawingml/2006/wordprocessingDrawing" xmlns:w10="urn:schemas-microsoft-com:office:word" xmlns:w="http://schemas.openxmlformats.org/wordprocessingml/2006/main" xmlns:w14="http://schemas.microsoft.com/office/word/2010/wordml" xmlns:w15="http://schemas.microsoft.com/office/word/2012/wordml" xmlns:w16cid="http://schemas.microsoft.com/office/word/2016/wordml/cid" xmlns:w16se="http://schemas.microsoft.com/office/word/2015/wordml/symex" xmlns:wpg="http://schemas.microsoft.com/office/word/2010/wordprocessingGroup" xmlns:wpi="http://schemas.microsoft.com/office/word/2010/wordprocessingInk" xmlns:wne="http://schemas.microsoft.com/office/word/2006/wordml" xmlns:wps="http://schemas.microsoft.com/office/word/2010/wordprocessingShape" mc:Ignorable="w14 w15 w16se w16cid wp14">
+<w:numbering xmlns:wpc="http://schemas.microsoft.com/office/word/2010/wordprocessingCanvas" xmlns:cx="http://schemas.microsoft.com/office/drawing/2014/chartex" xmlns:cx1="http://schemas.microsoft.com/office/drawing/2015/9/8/chartex" xmlns:cx2="http://schemas.microsoft.com/office/drawing/2015/10/21/chartex" xmlns:cx3="http://schemas.microsoft.com/office/drawing/2016/5/9/chartex" xmlns:cx4="http://schemas.microsoft.com/office/drawing/2016/5/10/chartex" xmlns:cx5="http://schemas.microsoft.com/office/drawing/2016/5/11/chartex" xmlns:cx6="http://schemas.microsoft.com/office/drawing/2016/5/12/chartex" xmlns:cx7="http://schemas.microsoft.com/office/drawing/2016/5/13/chartex" xmlns:cx8="http://schemas.microsoft.com/office/drawing/2016/5/14/chartex" xmlns:mc="http://schemas.openxmlformats.org/markup-compatibility/2006" xmlns:aink="http://schemas.microsoft.com/office/drawing/2016/ink" xmlns:am3d="http://schemas.microsoft.com/office/drawing/2017/model3d" xmlns:o="urn:schemas-microsoft-com:office:office" xmlns:r="http://schemas.openxmlformats.org/officeDocument/2006/relationships" xmlns:m="http://schemas.openxmlformats.org/officeDocument/2006/math" xmlns:v="urn:schemas-microsoft-com:vml" xmlns:wp14="http://schemas.microsoft.com/office/word/2010/wordprocessingDrawing" xmlns:wp="http://schemas.openxmlformats.org/drawingml/2006/wordprocessingDrawing" xmlns:w10="urn:schemas-microsoft-com:office:word" xmlns:w="http://schemas.openxmlformats.org/wordprocessingml/2006/main" xmlns:w14="http://schemas.microsoft.com/office/word/2010/wordml" xmlns:w15="http://schemas.microsoft.com/office/word/2012/wordml" xmlns:w16cex="http://schemas.microsoft.com/office/word/2018/wordml/cex" xmlns:w16cid="http://schemas.microsoft.com/office/word/2016/wordml/cid" xmlns:w16="http://schemas.microsoft.com/office/word/2018/wordml" xmlns:w16se="http://schemas.microsoft.com/office/word/2015/wordml/symex" xmlns:wpg="http://schemas.microsoft.com/office/word/2010/wordprocessingGroup" xmlns:wpi="http://schemas.microsoft.com/office/word/2010/wordprocessingInk" xmlns:wne="http://schemas.microsoft.com/office/word/2006/wordml" xmlns:wps="http://schemas.microsoft.com/office/word/2010/wordprocessingShape" mc:Ignorable="w14 w15 w16se w16cid w16 w16cex wp14">
   <w:abstractNum w:abstractNumId="0" w15:restartNumberingAfterBreak="0">
     <w:nsid w:val="04892375"/>
     <w:multiLevelType w:val="hybridMultilevel"/>
@@ -4659,7 +6689,7 @@
 </file>
 
 <file path=word/styles.xml><?xml version="1.0" encoding="utf-8"?>
-<w:styles xmlns:mc="http://schemas.openxmlformats.org/markup-compatibility/2006" xmlns:r="http://schemas.openxmlformats.org/officeDocument/2006/relationships" xmlns:w="http://schemas.openxmlformats.org/wordprocessingml/2006/main" xmlns:w14="http://schemas.microsoft.com/office/word/2010/wordml" xmlns:w15="http://schemas.microsoft.com/office/word/2012/wordml" xmlns:w16cid="http://schemas.microsoft.com/office/word/2016/wordml/cid" xmlns:w16se="http://schemas.microsoft.com/office/word/2015/wordml/symex" mc:Ignorable="w14 w15 w16se w16cid">
+<w:styles xmlns:mc="http://schemas.openxmlformats.org/markup-compatibility/2006" xmlns:r="http://schemas.openxmlformats.org/officeDocument/2006/relationships" xmlns:w="http://schemas.openxmlformats.org/wordprocessingml/2006/main" xmlns:w14="http://schemas.microsoft.com/office/word/2010/wordml" xmlns:w15="http://schemas.microsoft.com/office/word/2012/wordml" xmlns:w16cex="http://schemas.microsoft.com/office/word/2018/wordml/cex" xmlns:w16cid="http://schemas.microsoft.com/office/word/2016/wordml/cid" xmlns:w16="http://schemas.microsoft.com/office/word/2018/wordml" xmlns:w16se="http://schemas.microsoft.com/office/word/2015/wordml/symex" mc:Ignorable="w14 w15 w16se w16cid w16 w16cex">
   <w:docDefaults>
     <w:rPrDefault>
       <w:rPr>
@@ -4781,6 +6811,7 @@
     <w:lsdException w:name="HTML Sample" w:semiHidden="1" w:unhideWhenUsed="1"/>
     <w:lsdException w:name="HTML Typewriter" w:semiHidden="1" w:unhideWhenUsed="1"/>
     <w:lsdException w:name="HTML Variable" w:semiHidden="1" w:unhideWhenUsed="1"/>
+    <w:lsdException w:name="Normal Table" w:semiHidden="1" w:unhideWhenUsed="1"/>
     <w:lsdException w:name="annotation subject" w:semiHidden="1" w:unhideWhenUsed="1"/>
     <w:lsdException w:name="No List" w:semiHidden="1" w:unhideWhenUsed="1"/>
     <w:lsdException w:name="Outline List 1" w:semiHidden="1" w:unhideWhenUsed="1"/>
@@ -4827,8 +6858,10 @@
     <w:lsdException w:name="Table Subtle 2" w:semiHidden="1" w:unhideWhenUsed="1"/>
     <w:lsdException w:name="Table Web 1" w:semiHidden="1" w:unhideWhenUsed="1"/>
     <w:lsdException w:name="Table Web 2" w:semiHidden="1" w:unhideWhenUsed="1"/>
+    <w:lsdException w:name="Table Web 3" w:semiHidden="1" w:unhideWhenUsed="1"/>
     <w:lsdException w:name="Balloon Text" w:semiHidden="1" w:unhideWhenUsed="1"/>
     <w:lsdException w:name="Table Grid" w:uiPriority="39"/>
+    <w:lsdException w:name="Table Theme" w:semiHidden="1" w:unhideWhenUsed="1"/>
     <w:lsdException w:name="Placeholder Text" w:semiHidden="1"/>
     <w:lsdException w:name="No Spacing" w:uiPriority="1" w:qFormat="1"/>
     <w:lsdException w:name="Light Shading" w:uiPriority="60"/>
@@ -5372,6 +7405,16 @@
       <w:szCs w:val="24"/>
     </w:rPr>
   </w:style>
+  <w:style w:type="character" w:styleId="PlaceholderText">
+    <w:name w:val="Placeholder Text"/>
+    <w:basedOn w:val="DefaultParagraphFont"/>
+    <w:uiPriority w:val="99"/>
+    <w:semiHidden/>
+    <w:rsid w:val="00ED2F09"/>
+    <w:rPr>
+      <w:color w:val="808080"/>
+    </w:rPr>
+  </w:style>
 </w:styles>
 </file>
 

</xml_diff>